<commit_message>
Updated the TURS for release
Updated the TURS for release
</commit_message>
<xml_diff>
--- a/TECH/ANALYSIS/URS/WORK IN PROGRESS/ORM_15041803_TURS.docx
+++ b/TECH/ANALYSIS/URS/WORK IN PROGRESS/ORM_15041803_TURS.docx
@@ -78,6 +78,8 @@
         </w:rPr>
         <w:t>Nay Lin Aung</w:t>
       </w:r>
+      <w:bookmarkStart w:id="0" w:name="_GoBack"/>
+      <w:bookmarkEnd w:id="0"/>
     </w:p>
     <w:p>
       <w:pPr>
@@ -470,6 +472,7 @@
               <w:rPr>
                 <w:rFonts w:ascii="Arial" w:hAnsi="Arial" w:cs="Arial"/>
                 <w:b/>
+                <w:bCs/>
                 <w:sz w:val="24"/>
                 <w:szCs w:val="24"/>
               </w:rPr>
@@ -478,6 +481,7 @@
               <w:rPr>
                 <w:rFonts w:ascii="Arial" w:hAnsi="Arial" w:cs="Arial"/>
                 <w:b/>
+                <w:bCs/>
                 <w:sz w:val="24"/>
                 <w:szCs w:val="24"/>
               </w:rPr>
@@ -496,6 +500,7 @@
               <w:rPr>
                 <w:rFonts w:ascii="Arial" w:hAnsi="Arial" w:cs="Arial"/>
                 <w:b/>
+                <w:bCs/>
                 <w:sz w:val="24"/>
                 <w:szCs w:val="24"/>
               </w:rPr>
@@ -504,19 +509,11 @@
               <w:rPr>
                 <w:rFonts w:ascii="Arial" w:hAnsi="Arial" w:cs="Arial"/>
                 <w:b/>
-                <w:sz w:val="24"/>
-                <w:szCs w:val="24"/>
-              </w:rPr>
-              <w:t>Document</w:t>
-            </w:r>
-            <w:r>
-              <w:rPr>
-                <w:rFonts w:ascii="Arial" w:hAnsi="Arial" w:cs="Arial"/>
-                <w:b/>
-                <w:sz w:val="24"/>
-                <w:szCs w:val="24"/>
-              </w:rPr>
-              <w:t xml:space="preserve"> Review</w:t>
+                <w:bCs/>
+                <w:sz w:val="24"/>
+                <w:szCs w:val="24"/>
+              </w:rPr>
+              <w:t>Document Review</w:t>
             </w:r>
           </w:p>
         </w:tc>
@@ -534,6 +531,7 @@
               <w:rPr>
                 <w:rFonts w:ascii="Arial" w:hAnsi="Arial" w:cs="Arial"/>
                 <w:b/>
+                <w:bCs/>
                 <w:sz w:val="24"/>
                 <w:szCs w:val="24"/>
               </w:rPr>
@@ -542,6 +540,7 @@
               <w:rPr>
                 <w:rFonts w:ascii="Arial" w:hAnsi="Arial" w:cs="Arial"/>
                 <w:b/>
+                <w:bCs/>
                 <w:sz w:val="24"/>
                 <w:szCs w:val="24"/>
               </w:rPr>
@@ -613,15 +612,7 @@
                 <w:sz w:val="24"/>
                 <w:szCs w:val="24"/>
               </w:rPr>
-              <w:t>15</w:t>
-            </w:r>
-            <w:r>
-              <w:rPr>
-                <w:rFonts w:ascii="Arial" w:hAnsi="Arial" w:cs="Arial"/>
-                <w:sz w:val="24"/>
-                <w:szCs w:val="24"/>
-              </w:rPr>
-              <w:t xml:space="preserve"> pages</w:t>
+              <w:t>15 pages</w:t>
             </w:r>
           </w:p>
         </w:tc>
@@ -677,6 +668,7 @@
               <w:rPr>
                 <w:rFonts w:ascii="Arial" w:hAnsi="Arial" w:cs="Arial"/>
                 <w:b/>
+                <w:bCs/>
                 <w:sz w:val="24"/>
                 <w:szCs w:val="24"/>
               </w:rPr>
@@ -685,6 +677,7 @@
               <w:rPr>
                 <w:rFonts w:ascii="Arial" w:hAnsi="Arial" w:cs="Arial"/>
                 <w:b/>
+                <w:bCs/>
                 <w:sz w:val="24"/>
                 <w:szCs w:val="24"/>
               </w:rPr>
@@ -720,39 +713,7 @@
                 <w:sz w:val="20"/>
                 <w:szCs w:val="20"/>
               </w:rPr>
-              <w:t>SE25PT7SERIS/</w:t>
-            </w:r>
-            <w:r>
-              <w:rPr>
-                <w:rFonts w:ascii="Arial" w:hAnsi="Arial" w:cs="Arial"/>
-                <w:sz w:val="20"/>
-                <w:szCs w:val="20"/>
-              </w:rPr>
-              <w:t>TECH/Analysis/</w:t>
-            </w:r>
-            <w:r>
-              <w:rPr>
-                <w:rFonts w:ascii="Arial" w:hAnsi="Arial" w:cs="Arial"/>
-                <w:sz w:val="20"/>
-                <w:szCs w:val="20"/>
-              </w:rPr>
-              <w:t>WORK IN PROGRESS/</w:t>
-            </w:r>
-            <w:r>
-              <w:rPr>
-                <w:rFonts w:ascii="Arial" w:hAnsi="Arial" w:cs="Arial"/>
-                <w:sz w:val="20"/>
-                <w:szCs w:val="20"/>
-              </w:rPr>
-              <w:t>RAM_TURS</w:t>
-            </w:r>
-            <w:r>
-              <w:rPr>
-                <w:rFonts w:ascii="Arial" w:hAnsi="Arial" w:cs="Arial"/>
-                <w:sz w:val="20"/>
-                <w:szCs w:val="20"/>
-              </w:rPr>
-              <w:t>.docx</w:t>
+              <w:t>SE25PT7SERIS/TECH/Analysis/WORK IN PROGRESS/RAM_TURS.docx</w:t>
             </w:r>
           </w:p>
         </w:tc>
@@ -770,6 +731,7 @@
               <w:rPr>
                 <w:rFonts w:ascii="Arial" w:hAnsi="Arial" w:cs="Arial"/>
                 <w:b/>
+                <w:bCs/>
                 <w:sz w:val="24"/>
                 <w:szCs w:val="24"/>
               </w:rPr>
@@ -778,6 +740,7 @@
               <w:rPr>
                 <w:rFonts w:ascii="Arial" w:hAnsi="Arial" w:cs="Arial"/>
                 <w:b/>
+                <w:bCs/>
                 <w:sz w:val="24"/>
                 <w:szCs w:val="24"/>
               </w:rPr>
@@ -822,6 +785,7 @@
               <w:rPr>
                 <w:rFonts w:ascii="Arial" w:hAnsi="Arial" w:cs="Arial"/>
                 <w:b/>
+                <w:bCs/>
                 <w:sz w:val="24"/>
                 <w:szCs w:val="24"/>
               </w:rPr>
@@ -830,6 +794,7 @@
               <w:rPr>
                 <w:rFonts w:ascii="Arial" w:hAnsi="Arial" w:cs="Arial"/>
                 <w:b/>
+                <w:bCs/>
                 <w:sz w:val="24"/>
                 <w:szCs w:val="24"/>
               </w:rPr>
@@ -865,23 +830,7 @@
                 <w:sz w:val="24"/>
                 <w:szCs w:val="24"/>
               </w:rPr>
-              <w:t>Aung</w:t>
-            </w:r>
-            <w:r>
-              <w:rPr>
-                <w:rFonts w:ascii="Arial" w:hAnsi="Arial" w:cs="Arial"/>
-                <w:sz w:val="24"/>
-                <w:szCs w:val="24"/>
-              </w:rPr>
-              <w:t>,</w:t>
-            </w:r>
-            <w:r>
-              <w:rPr>
-                <w:rFonts w:ascii="Arial" w:hAnsi="Arial" w:cs="Arial"/>
-                <w:sz w:val="24"/>
-                <w:szCs w:val="24"/>
-              </w:rPr>
-              <w:t>Treza</w:t>
+              <w:t>Aung,Treza</w:t>
             </w:r>
             <w:proofErr w:type="spellEnd"/>
             <w:r>
@@ -899,31 +848,7 @@
                 <w:sz w:val="24"/>
                 <w:szCs w:val="24"/>
               </w:rPr>
-              <w:t>Gao</w:t>
-            </w:r>
-            <w:r>
-              <w:rPr>
-                <w:rFonts w:ascii="Arial" w:hAnsi="Arial" w:cs="Arial"/>
-                <w:sz w:val="24"/>
-                <w:szCs w:val="24"/>
-              </w:rPr>
-              <w:t>Zhi</w:t>
-            </w:r>
-            <w:r>
-              <w:rPr>
-                <w:rFonts w:ascii="Arial" w:hAnsi="Arial" w:cs="Arial"/>
-                <w:sz w:val="24"/>
-                <w:szCs w:val="24"/>
-              </w:rPr>
-              <w:t>y</w:t>
-            </w:r>
-            <w:r>
-              <w:rPr>
-                <w:rFonts w:ascii="Arial" w:hAnsi="Arial" w:cs="Arial"/>
-                <w:sz w:val="24"/>
-                <w:szCs w:val="24"/>
-              </w:rPr>
-              <w:t>u</w:t>
+              <w:t>GaoZhiyu</w:t>
             </w:r>
             <w:proofErr w:type="spellEnd"/>
             <w:r>
@@ -968,6 +893,7 @@
               <w:rPr>
                 <w:rFonts w:ascii="Arial" w:hAnsi="Arial" w:cs="Arial"/>
                 <w:b/>
+                <w:bCs/>
                 <w:sz w:val="24"/>
                 <w:szCs w:val="24"/>
               </w:rPr>
@@ -976,6 +902,7 @@
               <w:rPr>
                 <w:rFonts w:ascii="Arial" w:hAnsi="Arial" w:cs="Arial"/>
                 <w:b/>
+                <w:bCs/>
                 <w:sz w:val="24"/>
                 <w:szCs w:val="24"/>
               </w:rPr>
@@ -1069,6 +996,7 @@
               <w:rPr>
                 <w:rFonts w:ascii="Arial" w:hAnsi="Arial" w:cs="Arial"/>
                 <w:b/>
+                <w:bCs/>
                 <w:sz w:val="24"/>
                 <w:szCs w:val="24"/>
               </w:rPr>
@@ -1077,6 +1005,7 @@
               <w:rPr>
                 <w:rFonts w:ascii="Arial" w:hAnsi="Arial" w:cs="Arial"/>
                 <w:b/>
+                <w:bCs/>
                 <w:sz w:val="24"/>
                 <w:szCs w:val="24"/>
               </w:rPr>
@@ -1125,7 +1054,7 @@
                 <w:sz w:val="24"/>
                 <w:szCs w:val="24"/>
               </w:rPr>
-              <w:t>F = 0</w:t>
+              <w:t>F = 3</w:t>
             </w:r>
           </w:p>
         </w:tc>
@@ -1147,15 +1076,7 @@
                 <w:sz w:val="24"/>
                 <w:szCs w:val="24"/>
               </w:rPr>
-              <w:t xml:space="preserve">I = </w:t>
-            </w:r>
-            <w:r>
-              <w:rPr>
-                <w:rFonts w:ascii="Arial" w:hAnsi="Arial" w:cs="Arial"/>
-                <w:sz w:val="24"/>
-                <w:szCs w:val="24"/>
-              </w:rPr>
-              <w:t>2</w:t>
+              <w:t>I = 4</w:t>
             </w:r>
           </w:p>
         </w:tc>
@@ -1178,7 +1099,7 @@
                 <w:sz w:val="24"/>
                 <w:szCs w:val="24"/>
               </w:rPr>
-              <w:t>D = 0</w:t>
+              <w:t>D = 1</w:t>
             </w:r>
           </w:p>
         </w:tc>
@@ -1223,7 +1144,7 @@
                 <w:sz w:val="24"/>
                 <w:szCs w:val="24"/>
               </w:rPr>
-              <w:t>K = 0</w:t>
+              <w:t>K = 4</w:t>
             </w:r>
           </w:p>
         </w:tc>
@@ -1289,15 +1210,7 @@
           <w:sz w:val="20"/>
           <w:szCs w:val="20"/>
         </w:rPr>
-        <w:t>F = Functional</w:t>
-      </w:r>
-      <w:r>
-        <w:rPr>
-          <w:rFonts w:ascii="Arial" w:hAnsi="Arial" w:cs="Arial"/>
-          <w:sz w:val="20"/>
-          <w:szCs w:val="20"/>
-        </w:rPr>
-        <w:t xml:space="preserve"> improvement</w:t>
+        <w:t>F = Functional improvement</w:t>
       </w:r>
     </w:p>
     <w:p>
@@ -1314,15 +1227,7 @@
           <w:sz w:val="20"/>
           <w:szCs w:val="20"/>
         </w:rPr>
-        <w:t>I = Improvement</w:t>
-      </w:r>
-      <w:r>
-        <w:rPr>
-          <w:rFonts w:ascii="Arial" w:hAnsi="Arial" w:cs="Arial"/>
-          <w:sz w:val="20"/>
-          <w:szCs w:val="20"/>
-        </w:rPr>
-        <w:t xml:space="preserve"> of content</w:t>
+        <w:t>I = Improvement of content</w:t>
       </w:r>
     </w:p>
     <w:p>
@@ -1356,15 +1261,7 @@
           <w:sz w:val="20"/>
           <w:szCs w:val="20"/>
         </w:rPr>
-        <w:t>O =</w:t>
-      </w:r>
-      <w:r>
-        <w:rPr>
-          <w:rFonts w:ascii="Arial" w:hAnsi="Arial" w:cs="Arial"/>
-          <w:sz w:val="20"/>
-          <w:szCs w:val="20"/>
-        </w:rPr>
-        <w:t xml:space="preserve"> Open</w:t>
+        <w:t>O = Open</w:t>
       </w:r>
     </w:p>
     <w:p>
@@ -1381,23 +1278,7 @@
           <w:sz w:val="20"/>
           <w:szCs w:val="20"/>
         </w:rPr>
-        <w:t>K =</w:t>
-      </w:r>
-      <w:r>
-        <w:rPr>
-          <w:rFonts w:ascii="Arial" w:hAnsi="Arial" w:cs="Arial"/>
-          <w:sz w:val="20"/>
-          <w:szCs w:val="20"/>
-        </w:rPr>
-        <w:t>No change, Just c</w:t>
-      </w:r>
-      <w:r>
-        <w:rPr>
-          <w:rFonts w:ascii="Arial" w:hAnsi="Arial" w:cs="Arial"/>
-          <w:sz w:val="20"/>
-          <w:szCs w:val="20"/>
-        </w:rPr>
-        <w:t>omment</w:t>
+        <w:t>K =No change, Just comment</w:t>
       </w:r>
     </w:p>
     <w:p>
@@ -1414,15 +1295,7 @@
           <w:sz w:val="20"/>
           <w:szCs w:val="20"/>
         </w:rPr>
-        <w:t>DNE = Done</w:t>
-      </w:r>
-      <w:r>
-        <w:rPr>
-          <w:rFonts w:ascii="Arial" w:hAnsi="Arial" w:cs="Arial"/>
-          <w:sz w:val="20"/>
-          <w:szCs w:val="20"/>
-        </w:rPr>
-        <w:t>, REJ =Reject &lt; Give reason &gt;</w:t>
+        <w:t>DNE = Done, REJ =Reject &lt; Give reason &gt;</w:t>
       </w:r>
     </w:p>
     <w:p>
@@ -1471,16 +1344,16 @@
       <w:tblPr>
         <w:tblStyle w:val="TableGrid"/>
         <w:tblpPr w:leftFromText="180" w:rightFromText="180" w:vertAnchor="text" w:horzAnchor="margin" w:tblpXSpec="center" w:tblpY="394"/>
-        <w:tblW w:w="0" w:type="auto"/>
+        <w:tblW w:w="9513" w:type="dxa"/>
         <w:tblLook w:val="04A0" w:firstRow="1" w:lastRow="0" w:firstColumn="1" w:lastColumn="0" w:noHBand="0" w:noVBand="1"/>
       </w:tblPr>
       <w:tblGrid>
-        <w:gridCol w:w="974"/>
-        <w:gridCol w:w="1409"/>
-        <w:gridCol w:w="1131"/>
-        <w:gridCol w:w="2009"/>
-        <w:gridCol w:w="1087"/>
-        <w:gridCol w:w="2021"/>
+        <w:gridCol w:w="952"/>
+        <w:gridCol w:w="1401"/>
+        <w:gridCol w:w="1114"/>
+        <w:gridCol w:w="3279"/>
+        <w:gridCol w:w="777"/>
+        <w:gridCol w:w="1990"/>
       </w:tblGrid>
       <w:tr>
         <w:trPr>
@@ -1488,7 +1361,7 @@
         </w:trPr>
         <w:tc>
           <w:tcPr>
-            <w:tcW w:w="974" w:type="dxa"/>
+            <w:tcW w:w="952" w:type="dxa"/>
           </w:tcPr>
           <w:p>
             <w:pPr>
@@ -1497,6 +1370,7 @@
               <w:rPr>
                 <w:rFonts w:ascii="Arial" w:hAnsi="Arial" w:cs="Arial"/>
                 <w:b/>
+                <w:bCs/>
                 <w:sz w:val="24"/>
                 <w:szCs w:val="24"/>
               </w:rPr>
@@ -1505,6 +1379,7 @@
               <w:rPr>
                 <w:rFonts w:ascii="Arial" w:hAnsi="Arial" w:cs="Arial"/>
                 <w:b/>
+                <w:bCs/>
                 <w:sz w:val="24"/>
                 <w:szCs w:val="24"/>
               </w:rPr>
@@ -1514,7 +1389,7 @@
         </w:tc>
         <w:tc>
           <w:tcPr>
-            <w:tcW w:w="1409" w:type="dxa"/>
+            <w:tcW w:w="1401" w:type="dxa"/>
           </w:tcPr>
           <w:p>
             <w:pPr>
@@ -1523,6 +1398,7 @@
               <w:rPr>
                 <w:rFonts w:ascii="Arial" w:hAnsi="Arial" w:cs="Arial"/>
                 <w:b/>
+                <w:bCs/>
                 <w:sz w:val="24"/>
                 <w:szCs w:val="24"/>
               </w:rPr>
@@ -1531,119 +1407,119 @@
               <w:rPr>
                 <w:rFonts w:ascii="Arial" w:hAnsi="Arial" w:cs="Arial"/>
                 <w:b/>
-                <w:sz w:val="24"/>
-                <w:szCs w:val="24"/>
-              </w:rPr>
-              <w:t>Review</w:t>
-            </w:r>
-            <w:r>
+                <w:bCs/>
+                <w:sz w:val="24"/>
+                <w:szCs w:val="24"/>
+              </w:rPr>
+              <w:t>Reviewer</w:t>
+            </w:r>
+          </w:p>
+        </w:tc>
+        <w:tc>
+          <w:tcPr>
+            <w:tcW w:w="1114" w:type="dxa"/>
+          </w:tcPr>
+          <w:p>
+            <w:pPr>
+              <w:pStyle w:val="ListParagraph"/>
+              <w:ind w:left="0"/>
               <w:rPr>
                 <w:rFonts w:ascii="Arial" w:hAnsi="Arial" w:cs="Arial"/>
                 <w:b/>
-                <w:sz w:val="24"/>
-                <w:szCs w:val="24"/>
-              </w:rPr>
-              <w:t>er</w:t>
-            </w:r>
-          </w:p>
-        </w:tc>
-        <w:tc>
-          <w:tcPr>
-            <w:tcW w:w="1131" w:type="dxa"/>
-          </w:tcPr>
-          <w:p>
-            <w:pPr>
-              <w:pStyle w:val="ListParagraph"/>
-              <w:ind w:left="0"/>
+                <w:bCs/>
+                <w:sz w:val="24"/>
+                <w:szCs w:val="24"/>
+              </w:rPr>
+            </w:pPr>
+            <w:r>
               <w:rPr>
                 <w:rFonts w:ascii="Arial" w:hAnsi="Arial" w:cs="Arial"/>
                 <w:b/>
-                <w:sz w:val="24"/>
-                <w:szCs w:val="24"/>
-              </w:rPr>
-            </w:pPr>
-            <w:r>
+                <w:bCs/>
+                <w:sz w:val="24"/>
+                <w:szCs w:val="24"/>
+              </w:rPr>
+              <w:t>Place</w:t>
+            </w:r>
+          </w:p>
+        </w:tc>
+        <w:tc>
+          <w:tcPr>
+            <w:tcW w:w="3279" w:type="dxa"/>
+          </w:tcPr>
+          <w:p>
+            <w:pPr>
+              <w:pStyle w:val="ListParagraph"/>
+              <w:ind w:left="0"/>
               <w:rPr>
                 <w:rFonts w:ascii="Arial" w:hAnsi="Arial" w:cs="Arial"/>
                 <w:b/>
-                <w:sz w:val="24"/>
-                <w:szCs w:val="24"/>
-              </w:rPr>
-              <w:t>Place</w:t>
-            </w:r>
-          </w:p>
-        </w:tc>
-        <w:tc>
-          <w:tcPr>
-            <w:tcW w:w="2009" w:type="dxa"/>
-          </w:tcPr>
-          <w:p>
-            <w:pPr>
-              <w:pStyle w:val="ListParagraph"/>
-              <w:ind w:left="0"/>
+                <w:bCs/>
+                <w:sz w:val="24"/>
+                <w:szCs w:val="24"/>
+              </w:rPr>
+            </w:pPr>
+            <w:r>
               <w:rPr>
                 <w:rFonts w:ascii="Arial" w:hAnsi="Arial" w:cs="Arial"/>
                 <w:b/>
-                <w:sz w:val="24"/>
-                <w:szCs w:val="24"/>
-              </w:rPr>
-            </w:pPr>
-            <w:r>
+                <w:bCs/>
+                <w:sz w:val="24"/>
+                <w:szCs w:val="24"/>
+              </w:rPr>
+              <w:t>Comment/Error description</w:t>
+            </w:r>
+          </w:p>
+        </w:tc>
+        <w:tc>
+          <w:tcPr>
+            <w:tcW w:w="777" w:type="dxa"/>
+          </w:tcPr>
+          <w:p>
+            <w:pPr>
+              <w:pStyle w:val="ListParagraph"/>
+              <w:ind w:left="0"/>
               <w:rPr>
                 <w:rFonts w:ascii="Arial" w:hAnsi="Arial" w:cs="Arial"/>
                 <w:b/>
-                <w:sz w:val="24"/>
-                <w:szCs w:val="24"/>
-              </w:rPr>
-              <w:t>Comment/Error description</w:t>
-            </w:r>
-          </w:p>
-        </w:tc>
-        <w:tc>
-          <w:tcPr>
-            <w:tcW w:w="1087" w:type="dxa"/>
-          </w:tcPr>
-          <w:p>
-            <w:pPr>
-              <w:pStyle w:val="ListParagraph"/>
-              <w:ind w:left="0"/>
+                <w:bCs/>
+                <w:sz w:val="24"/>
+                <w:szCs w:val="24"/>
+              </w:rPr>
+            </w:pPr>
+            <w:r>
               <w:rPr>
                 <w:rFonts w:ascii="Arial" w:hAnsi="Arial" w:cs="Arial"/>
                 <w:b/>
-                <w:sz w:val="24"/>
-                <w:szCs w:val="24"/>
-              </w:rPr>
-            </w:pPr>
-            <w:r>
+                <w:bCs/>
+                <w:sz w:val="24"/>
+                <w:szCs w:val="24"/>
+              </w:rPr>
+              <w:t>Type</w:t>
+            </w:r>
+          </w:p>
+        </w:tc>
+        <w:tc>
+          <w:tcPr>
+            <w:tcW w:w="1990" w:type="dxa"/>
+          </w:tcPr>
+          <w:p>
+            <w:pPr>
+              <w:pStyle w:val="ListParagraph"/>
+              <w:ind w:left="0"/>
               <w:rPr>
                 <w:rFonts w:ascii="Arial" w:hAnsi="Arial" w:cs="Arial"/>
                 <w:b/>
-                <w:sz w:val="24"/>
-                <w:szCs w:val="24"/>
-              </w:rPr>
-              <w:t>Type</w:t>
-            </w:r>
-          </w:p>
-        </w:tc>
-        <w:tc>
-          <w:tcPr>
-            <w:tcW w:w="2021" w:type="dxa"/>
-          </w:tcPr>
-          <w:p>
-            <w:pPr>
-              <w:pStyle w:val="ListParagraph"/>
-              <w:ind w:left="0"/>
+                <w:bCs/>
+                <w:sz w:val="24"/>
+                <w:szCs w:val="24"/>
+              </w:rPr>
+            </w:pPr>
+            <w:r>
               <w:rPr>
                 <w:rFonts w:ascii="Arial" w:hAnsi="Arial" w:cs="Arial"/>
                 <w:b/>
-                <w:sz w:val="24"/>
-                <w:szCs w:val="24"/>
-              </w:rPr>
-            </w:pPr>
-            <w:r>
-              <w:rPr>
-                <w:rFonts w:ascii="Arial" w:hAnsi="Arial" w:cs="Arial"/>
-                <w:b/>
+                <w:bCs/>
                 <w:sz w:val="24"/>
                 <w:szCs w:val="24"/>
               </w:rPr>
@@ -1658,23 +1534,23 @@
         </w:trPr>
         <w:tc>
           <w:tcPr>
-            <w:tcW w:w="974" w:type="dxa"/>
-          </w:tcPr>
-          <w:p>
-            <w:pPr>
-              <w:pStyle w:val="ListParagraph"/>
-              <w:ind w:left="0"/>
-              <w:rPr>
-                <w:rFonts w:ascii="Arial" w:hAnsi="Arial" w:cs="Arial"/>
-                <w:sz w:val="24"/>
-                <w:szCs w:val="24"/>
-              </w:rPr>
-            </w:pPr>
-            <w:r>
-              <w:rPr>
-                <w:rFonts w:ascii="Arial" w:hAnsi="Arial" w:cs="Arial"/>
-                <w:sz w:val="24"/>
-                <w:szCs w:val="24"/>
+            <w:tcW w:w="952" w:type="dxa"/>
+          </w:tcPr>
+          <w:p>
+            <w:pPr>
+              <w:pStyle w:val="ListParagraph"/>
+              <w:ind w:left="0"/>
+              <w:rPr>
+                <w:rFonts w:ascii="Arial" w:hAnsi="Arial" w:cs="Arial"/>
+                <w:sz w:val="20"/>
+                <w:szCs w:val="20"/>
+              </w:rPr>
+            </w:pPr>
+            <w:r>
+              <w:rPr>
+                <w:rFonts w:ascii="Arial" w:hAnsi="Arial" w:cs="Arial"/>
+                <w:sz w:val="20"/>
+                <w:szCs w:val="20"/>
               </w:rPr>
               <w:t>1.</w:t>
             </w:r>
@@ -1682,24 +1558,24 @@
         </w:tc>
         <w:tc>
           <w:tcPr>
-            <w:tcW w:w="1409" w:type="dxa"/>
-          </w:tcPr>
-          <w:p>
-            <w:pPr>
-              <w:pStyle w:val="ListParagraph"/>
-              <w:ind w:left="0"/>
-              <w:rPr>
-                <w:rFonts w:ascii="Arial" w:hAnsi="Arial" w:cs="Arial"/>
-                <w:sz w:val="24"/>
-                <w:szCs w:val="24"/>
+            <w:tcW w:w="1401" w:type="dxa"/>
+          </w:tcPr>
+          <w:p>
+            <w:pPr>
+              <w:pStyle w:val="ListParagraph"/>
+              <w:ind w:left="0"/>
+              <w:rPr>
+                <w:rFonts w:ascii="Arial" w:hAnsi="Arial" w:cs="Arial"/>
+                <w:sz w:val="20"/>
+                <w:szCs w:val="20"/>
               </w:rPr>
             </w:pPr>
             <w:proofErr w:type="spellStart"/>
             <w:r>
               <w:rPr>
                 <w:rFonts w:ascii="Arial" w:hAnsi="Arial" w:cs="Arial"/>
-                <w:sz w:val="24"/>
-                <w:szCs w:val="24"/>
+                <w:sz w:val="20"/>
+                <w:szCs w:val="20"/>
               </w:rPr>
               <w:t>Kaung</w:t>
             </w:r>
@@ -1707,8 +1583,8 @@
             <w:r>
               <w:rPr>
                 <w:rFonts w:ascii="Arial" w:hAnsi="Arial" w:cs="Arial"/>
-                <w:sz w:val="24"/>
-                <w:szCs w:val="24"/>
+                <w:sz w:val="20"/>
+                <w:szCs w:val="20"/>
               </w:rPr>
               <w:t xml:space="preserve"> </w:t>
             </w:r>
@@ -1716,8 +1592,8 @@
             <w:r>
               <w:rPr>
                 <w:rFonts w:ascii="Arial" w:hAnsi="Arial" w:cs="Arial"/>
-                <w:sz w:val="24"/>
-                <w:szCs w:val="24"/>
+                <w:sz w:val="20"/>
+                <w:szCs w:val="20"/>
               </w:rPr>
               <w:t>Myat</w:t>
             </w:r>
@@ -1725,8 +1601,8 @@
             <w:r>
               <w:rPr>
                 <w:rFonts w:ascii="Arial" w:hAnsi="Arial" w:cs="Arial"/>
-                <w:sz w:val="24"/>
-                <w:szCs w:val="24"/>
+                <w:sz w:val="20"/>
+                <w:szCs w:val="20"/>
               </w:rPr>
               <w:t xml:space="preserve"> Bo</w:t>
             </w:r>
@@ -1734,23 +1610,23 @@
         </w:tc>
         <w:tc>
           <w:tcPr>
-            <w:tcW w:w="1131" w:type="dxa"/>
-          </w:tcPr>
-          <w:p>
-            <w:pPr>
-              <w:pStyle w:val="ListParagraph"/>
-              <w:ind w:left="0"/>
-              <w:rPr>
-                <w:rFonts w:ascii="Arial" w:hAnsi="Arial" w:cs="Arial"/>
-                <w:sz w:val="24"/>
-                <w:szCs w:val="24"/>
-              </w:rPr>
-            </w:pPr>
-            <w:r>
-              <w:rPr>
-                <w:rFonts w:ascii="Arial" w:hAnsi="Arial" w:cs="Arial"/>
-                <w:sz w:val="24"/>
-                <w:szCs w:val="24"/>
+            <w:tcW w:w="1114" w:type="dxa"/>
+          </w:tcPr>
+          <w:p>
+            <w:pPr>
+              <w:pStyle w:val="ListParagraph"/>
+              <w:ind w:left="0"/>
+              <w:rPr>
+                <w:rFonts w:ascii="Arial" w:hAnsi="Arial" w:cs="Arial"/>
+                <w:sz w:val="20"/>
+                <w:szCs w:val="20"/>
+              </w:rPr>
+            </w:pPr>
+            <w:r>
+              <w:rPr>
+                <w:rFonts w:ascii="Arial" w:hAnsi="Arial" w:cs="Arial"/>
+                <w:sz w:val="20"/>
+                <w:szCs w:val="20"/>
               </w:rPr>
               <w:t>Page 10</w:t>
             </w:r>
@@ -1758,23 +1634,23 @@
         </w:tc>
         <w:tc>
           <w:tcPr>
-            <w:tcW w:w="2009" w:type="dxa"/>
-          </w:tcPr>
-          <w:p>
-            <w:pPr>
-              <w:pStyle w:val="ListParagraph"/>
-              <w:ind w:left="0"/>
-              <w:rPr>
-                <w:rFonts w:ascii="Arial" w:hAnsi="Arial" w:cs="Arial"/>
-                <w:sz w:val="24"/>
-                <w:szCs w:val="24"/>
-              </w:rPr>
-            </w:pPr>
-            <w:r>
-              <w:rPr>
-                <w:rFonts w:ascii="Arial" w:hAnsi="Arial" w:cs="Arial"/>
-                <w:sz w:val="24"/>
-                <w:szCs w:val="24"/>
+            <w:tcW w:w="3279" w:type="dxa"/>
+          </w:tcPr>
+          <w:p>
+            <w:pPr>
+              <w:pStyle w:val="ListParagraph"/>
+              <w:ind w:left="0"/>
+              <w:rPr>
+                <w:rFonts w:ascii="Arial" w:hAnsi="Arial" w:cs="Arial"/>
+                <w:sz w:val="20"/>
+                <w:szCs w:val="20"/>
+              </w:rPr>
+            </w:pPr>
+            <w:r>
+              <w:rPr>
+                <w:rFonts w:ascii="Arial" w:hAnsi="Arial" w:cs="Arial"/>
+                <w:sz w:val="20"/>
+                <w:szCs w:val="20"/>
               </w:rPr>
               <w:t>There is a change in Architecture. System overview is required to update after the Architecture doc is updated</w:t>
             </w:r>
@@ -1782,23 +1658,23 @@
         </w:tc>
         <w:tc>
           <w:tcPr>
-            <w:tcW w:w="1087" w:type="dxa"/>
-          </w:tcPr>
-          <w:p>
-            <w:pPr>
-              <w:pStyle w:val="ListParagraph"/>
-              <w:ind w:left="0"/>
-              <w:rPr>
-                <w:rFonts w:ascii="Arial" w:hAnsi="Arial" w:cs="Arial"/>
-                <w:sz w:val="24"/>
-                <w:szCs w:val="24"/>
-              </w:rPr>
-            </w:pPr>
-            <w:r>
-              <w:rPr>
-                <w:rFonts w:ascii="Arial" w:hAnsi="Arial" w:cs="Arial"/>
-                <w:sz w:val="24"/>
-                <w:szCs w:val="24"/>
+            <w:tcW w:w="777" w:type="dxa"/>
+          </w:tcPr>
+          <w:p>
+            <w:pPr>
+              <w:pStyle w:val="ListParagraph"/>
+              <w:ind w:left="0"/>
+              <w:rPr>
+                <w:rFonts w:ascii="Arial" w:hAnsi="Arial" w:cs="Arial"/>
+                <w:sz w:val="20"/>
+                <w:szCs w:val="20"/>
+              </w:rPr>
+            </w:pPr>
+            <w:r>
+              <w:rPr>
+                <w:rFonts w:ascii="Arial" w:hAnsi="Arial" w:cs="Arial"/>
+                <w:sz w:val="20"/>
+                <w:szCs w:val="20"/>
               </w:rPr>
               <w:t>I</w:t>
             </w:r>
@@ -1806,25 +1682,25 @@
         </w:tc>
         <w:tc>
           <w:tcPr>
-            <w:tcW w:w="2021" w:type="dxa"/>
-          </w:tcPr>
-          <w:p>
-            <w:pPr>
-              <w:pStyle w:val="ListParagraph"/>
-              <w:ind w:left="0"/>
-              <w:rPr>
-                <w:rFonts w:ascii="Arial" w:hAnsi="Arial" w:cs="Arial"/>
-                <w:sz w:val="24"/>
-                <w:szCs w:val="24"/>
-              </w:rPr>
-            </w:pPr>
-            <w:r>
-              <w:rPr>
-                <w:rFonts w:ascii="Arial" w:hAnsi="Arial" w:cs="Arial"/>
-                <w:sz w:val="24"/>
-                <w:szCs w:val="24"/>
-              </w:rPr>
-              <w:t>Updated with the revised architecture diagram</w:t>
+            <w:tcW w:w="1990" w:type="dxa"/>
+          </w:tcPr>
+          <w:p>
+            <w:pPr>
+              <w:pStyle w:val="ListParagraph"/>
+              <w:ind w:left="0"/>
+              <w:rPr>
+                <w:rFonts w:ascii="Arial" w:hAnsi="Arial" w:cs="Arial"/>
+                <w:sz w:val="20"/>
+                <w:szCs w:val="20"/>
+              </w:rPr>
+            </w:pPr>
+            <w:r>
+              <w:rPr>
+                <w:rFonts w:ascii="Arial" w:hAnsi="Arial" w:cs="Arial"/>
+                <w:sz w:val="20"/>
+                <w:szCs w:val="20"/>
+              </w:rPr>
+              <w:t>Updated the arch diagram</w:t>
             </w:r>
           </w:p>
         </w:tc>
@@ -1835,23 +1711,23 @@
         </w:trPr>
         <w:tc>
           <w:tcPr>
-            <w:tcW w:w="974" w:type="dxa"/>
-          </w:tcPr>
-          <w:p>
-            <w:pPr>
-              <w:pStyle w:val="ListParagraph"/>
-              <w:ind w:left="0"/>
-              <w:rPr>
-                <w:rFonts w:ascii="Arial" w:hAnsi="Arial" w:cs="Arial"/>
-                <w:sz w:val="24"/>
-                <w:szCs w:val="24"/>
-              </w:rPr>
-            </w:pPr>
-            <w:r>
-              <w:rPr>
-                <w:rFonts w:ascii="Arial" w:hAnsi="Arial" w:cs="Arial"/>
-                <w:sz w:val="24"/>
-                <w:szCs w:val="24"/>
+            <w:tcW w:w="952" w:type="dxa"/>
+          </w:tcPr>
+          <w:p>
+            <w:pPr>
+              <w:pStyle w:val="ListParagraph"/>
+              <w:ind w:left="0"/>
+              <w:rPr>
+                <w:rFonts w:ascii="Arial" w:hAnsi="Arial" w:cs="Arial"/>
+                <w:sz w:val="20"/>
+                <w:szCs w:val="20"/>
+              </w:rPr>
+            </w:pPr>
+            <w:r>
+              <w:rPr>
+                <w:rFonts w:ascii="Arial" w:hAnsi="Arial" w:cs="Arial"/>
+                <w:sz w:val="20"/>
+                <w:szCs w:val="20"/>
               </w:rPr>
               <w:t>2.</w:t>
             </w:r>
@@ -1859,24 +1735,24 @@
         </w:tc>
         <w:tc>
           <w:tcPr>
-            <w:tcW w:w="1409" w:type="dxa"/>
-          </w:tcPr>
-          <w:p>
-            <w:pPr>
-              <w:pStyle w:val="ListParagraph"/>
-              <w:ind w:left="0"/>
-              <w:rPr>
-                <w:rFonts w:ascii="Arial" w:hAnsi="Arial" w:cs="Arial"/>
-                <w:sz w:val="24"/>
-                <w:szCs w:val="24"/>
+            <w:tcW w:w="1401" w:type="dxa"/>
+          </w:tcPr>
+          <w:p>
+            <w:pPr>
+              <w:pStyle w:val="ListParagraph"/>
+              <w:ind w:left="0"/>
+              <w:rPr>
+                <w:rFonts w:ascii="Arial" w:hAnsi="Arial" w:cs="Arial"/>
+                <w:sz w:val="20"/>
+                <w:szCs w:val="20"/>
               </w:rPr>
             </w:pPr>
             <w:proofErr w:type="spellStart"/>
             <w:r>
               <w:rPr>
                 <w:rFonts w:ascii="Arial" w:hAnsi="Arial" w:cs="Arial"/>
-                <w:sz w:val="24"/>
-                <w:szCs w:val="24"/>
+                <w:sz w:val="20"/>
+                <w:szCs w:val="20"/>
               </w:rPr>
               <w:t>Kaung</w:t>
             </w:r>
@@ -1884,8 +1760,8 @@
             <w:r>
               <w:rPr>
                 <w:rFonts w:ascii="Arial" w:hAnsi="Arial" w:cs="Arial"/>
-                <w:sz w:val="24"/>
-                <w:szCs w:val="24"/>
+                <w:sz w:val="20"/>
+                <w:szCs w:val="20"/>
               </w:rPr>
               <w:t xml:space="preserve"> </w:t>
             </w:r>
@@ -1893,8 +1769,8 @@
             <w:r>
               <w:rPr>
                 <w:rFonts w:ascii="Arial" w:hAnsi="Arial" w:cs="Arial"/>
-                <w:sz w:val="24"/>
-                <w:szCs w:val="24"/>
+                <w:sz w:val="20"/>
+                <w:szCs w:val="20"/>
               </w:rPr>
               <w:t>Myat</w:t>
             </w:r>
@@ -1902,8 +1778,8 @@
             <w:r>
               <w:rPr>
                 <w:rFonts w:ascii="Arial" w:hAnsi="Arial" w:cs="Arial"/>
-                <w:sz w:val="24"/>
-                <w:szCs w:val="24"/>
+                <w:sz w:val="20"/>
+                <w:szCs w:val="20"/>
               </w:rPr>
               <w:t xml:space="preserve"> Bo</w:t>
             </w:r>
@@ -1911,23 +1787,23 @@
         </w:tc>
         <w:tc>
           <w:tcPr>
-            <w:tcW w:w="1131" w:type="dxa"/>
-          </w:tcPr>
-          <w:p>
-            <w:pPr>
-              <w:pStyle w:val="ListParagraph"/>
-              <w:ind w:left="0"/>
-              <w:rPr>
-                <w:rFonts w:ascii="Arial" w:hAnsi="Arial" w:cs="Arial"/>
-                <w:sz w:val="24"/>
-                <w:szCs w:val="24"/>
-              </w:rPr>
-            </w:pPr>
-            <w:r>
-              <w:rPr>
-                <w:rFonts w:ascii="Arial" w:hAnsi="Arial" w:cs="Arial"/>
-                <w:sz w:val="24"/>
-                <w:szCs w:val="24"/>
+            <w:tcW w:w="1114" w:type="dxa"/>
+          </w:tcPr>
+          <w:p>
+            <w:pPr>
+              <w:pStyle w:val="ListParagraph"/>
+              <w:ind w:left="0"/>
+              <w:rPr>
+                <w:rFonts w:ascii="Arial" w:hAnsi="Arial" w:cs="Arial"/>
+                <w:sz w:val="20"/>
+                <w:szCs w:val="20"/>
+              </w:rPr>
+            </w:pPr>
+            <w:r>
+              <w:rPr>
+                <w:rFonts w:ascii="Arial" w:hAnsi="Arial" w:cs="Arial"/>
+                <w:sz w:val="20"/>
+                <w:szCs w:val="20"/>
               </w:rPr>
               <w:t>Page 11</w:t>
             </w:r>
@@ -1935,23 +1811,23 @@
         </w:tc>
         <w:tc>
           <w:tcPr>
-            <w:tcW w:w="2009" w:type="dxa"/>
-          </w:tcPr>
-          <w:p>
-            <w:pPr>
-              <w:pStyle w:val="ListParagraph"/>
-              <w:ind w:left="0"/>
-              <w:rPr>
-                <w:rFonts w:ascii="Arial" w:hAnsi="Arial" w:cs="Arial"/>
-                <w:sz w:val="24"/>
-                <w:szCs w:val="24"/>
-              </w:rPr>
-            </w:pPr>
-            <w:r>
-              <w:rPr>
-                <w:rFonts w:ascii="Arial" w:hAnsi="Arial" w:cs="Arial"/>
-                <w:sz w:val="24"/>
-                <w:szCs w:val="24"/>
+            <w:tcW w:w="3279" w:type="dxa"/>
+          </w:tcPr>
+          <w:p>
+            <w:pPr>
+              <w:pStyle w:val="ListParagraph"/>
+              <w:ind w:left="0"/>
+              <w:rPr>
+                <w:rFonts w:ascii="Arial" w:hAnsi="Arial" w:cs="Arial"/>
+                <w:sz w:val="20"/>
+                <w:szCs w:val="20"/>
+              </w:rPr>
+            </w:pPr>
+            <w:r>
+              <w:rPr>
+                <w:rFonts w:ascii="Arial" w:hAnsi="Arial" w:cs="Arial"/>
+                <w:sz w:val="20"/>
+                <w:szCs w:val="20"/>
               </w:rPr>
               <w:t>There is a change in Use Case Modelling doc</w:t>
             </w:r>
@@ -1959,42 +1835,44 @@
             <w:r>
               <w:rPr>
                 <w:rFonts w:ascii="Arial" w:hAnsi="Arial" w:cs="Arial"/>
-                <w:sz w:val="24"/>
-                <w:szCs w:val="24"/>
+                <w:sz w:val="20"/>
+                <w:szCs w:val="20"/>
               </w:rPr>
               <w:t>.</w:t>
             </w:r>
             <w:proofErr w:type="gramEnd"/>
             <w:r>
-              <w:rPr>
-                <w:rFonts w:ascii="Arial" w:hAnsi="Arial" w:cs="Arial"/>
-                <w:sz w:val="24"/>
-                <w:szCs w:val="24"/>
-              </w:rPr>
               <w:br/>
+            </w:r>
+            <w:r>
+              <w:rPr>
+                <w:rFonts w:ascii="Arial" w:hAnsi="Arial" w:cs="Arial"/>
+                <w:sz w:val="20"/>
+                <w:szCs w:val="20"/>
+              </w:rPr>
               <w:t>Primary Use Cases diagram is required to update after UCMS doc is updated.</w:t>
             </w:r>
           </w:p>
         </w:tc>
         <w:tc>
           <w:tcPr>
-            <w:tcW w:w="1087" w:type="dxa"/>
-          </w:tcPr>
-          <w:p>
-            <w:pPr>
-              <w:pStyle w:val="ListParagraph"/>
-              <w:ind w:left="0"/>
-              <w:rPr>
-                <w:rFonts w:ascii="Arial" w:hAnsi="Arial" w:cs="Arial"/>
-                <w:sz w:val="24"/>
-                <w:szCs w:val="24"/>
-              </w:rPr>
-            </w:pPr>
-            <w:r>
-              <w:rPr>
-                <w:rFonts w:ascii="Arial" w:hAnsi="Arial" w:cs="Arial"/>
-                <w:sz w:val="24"/>
-                <w:szCs w:val="24"/>
+            <w:tcW w:w="777" w:type="dxa"/>
+          </w:tcPr>
+          <w:p>
+            <w:pPr>
+              <w:pStyle w:val="ListParagraph"/>
+              <w:ind w:left="0"/>
+              <w:rPr>
+                <w:rFonts w:ascii="Arial" w:hAnsi="Arial" w:cs="Arial"/>
+                <w:sz w:val="20"/>
+                <w:szCs w:val="20"/>
+              </w:rPr>
+            </w:pPr>
+            <w:r>
+              <w:rPr>
+                <w:rFonts w:ascii="Arial" w:hAnsi="Arial" w:cs="Arial"/>
+                <w:sz w:val="20"/>
+                <w:szCs w:val="20"/>
               </w:rPr>
               <w:t>I</w:t>
             </w:r>
@@ -2002,41 +1880,25 @@
         </w:tc>
         <w:tc>
           <w:tcPr>
-            <w:tcW w:w="2021" w:type="dxa"/>
-          </w:tcPr>
-          <w:p>
-            <w:pPr>
-              <w:pStyle w:val="ListParagraph"/>
-              <w:ind w:left="0"/>
-              <w:rPr>
-                <w:rFonts w:ascii="Arial" w:hAnsi="Arial" w:cs="Arial"/>
-                <w:sz w:val="24"/>
-                <w:szCs w:val="24"/>
-              </w:rPr>
-            </w:pPr>
-            <w:r>
-              <w:rPr>
-                <w:rFonts w:ascii="Arial" w:hAnsi="Arial" w:cs="Arial"/>
-                <w:sz w:val="24"/>
-                <w:szCs w:val="24"/>
-              </w:rPr>
-              <w:t xml:space="preserve">Updated with the revised </w:t>
-            </w:r>
-            <w:r>
-              <w:rPr>
-                <w:rFonts w:ascii="Arial" w:hAnsi="Arial" w:cs="Arial"/>
-                <w:sz w:val="24"/>
-                <w:szCs w:val="24"/>
-              </w:rPr>
-              <w:t xml:space="preserve">Use Case Modeling </w:t>
-            </w:r>
-            <w:r>
-              <w:rPr>
-                <w:rFonts w:ascii="Arial" w:hAnsi="Arial" w:cs="Arial"/>
-                <w:sz w:val="24"/>
-                <w:szCs w:val="24"/>
-              </w:rPr>
-              <w:t xml:space="preserve"> diagram</w:t>
+            <w:tcW w:w="1990" w:type="dxa"/>
+          </w:tcPr>
+          <w:p>
+            <w:pPr>
+              <w:pStyle w:val="ListParagraph"/>
+              <w:ind w:left="0"/>
+              <w:rPr>
+                <w:rFonts w:ascii="Arial" w:hAnsi="Arial" w:cs="Arial"/>
+                <w:sz w:val="20"/>
+                <w:szCs w:val="20"/>
+              </w:rPr>
+            </w:pPr>
+            <w:r>
+              <w:rPr>
+                <w:rFonts w:ascii="Arial" w:hAnsi="Arial" w:cs="Arial"/>
+                <w:sz w:val="20"/>
+                <w:szCs w:val="20"/>
+              </w:rPr>
+              <w:t>Updated the Primary Use Case</w:t>
             </w:r>
           </w:p>
         </w:tc>
@@ -2047,23 +1909,23 @@
         </w:trPr>
         <w:tc>
           <w:tcPr>
-            <w:tcW w:w="974" w:type="dxa"/>
-          </w:tcPr>
-          <w:p>
-            <w:pPr>
-              <w:pStyle w:val="ListParagraph"/>
-              <w:ind w:left="0"/>
-              <w:rPr>
-                <w:rFonts w:ascii="Arial" w:hAnsi="Arial" w:cs="Arial"/>
-                <w:sz w:val="24"/>
-                <w:szCs w:val="24"/>
-              </w:rPr>
-            </w:pPr>
-            <w:r>
-              <w:rPr>
-                <w:rFonts w:ascii="Arial" w:hAnsi="Arial" w:cs="Arial"/>
-                <w:sz w:val="24"/>
-                <w:szCs w:val="24"/>
+            <w:tcW w:w="952" w:type="dxa"/>
+          </w:tcPr>
+          <w:p>
+            <w:pPr>
+              <w:pStyle w:val="ListParagraph"/>
+              <w:ind w:left="0"/>
+              <w:rPr>
+                <w:rFonts w:ascii="Arial" w:hAnsi="Arial" w:cs="Arial"/>
+                <w:sz w:val="20"/>
+                <w:szCs w:val="20"/>
+              </w:rPr>
+            </w:pPr>
+            <w:r>
+              <w:rPr>
+                <w:rFonts w:ascii="Arial" w:hAnsi="Arial" w:cs="Arial"/>
+                <w:sz w:val="20"/>
+                <w:szCs w:val="20"/>
               </w:rPr>
               <w:t>3.</w:t>
             </w:r>
@@ -2071,24 +1933,24 @@
         </w:tc>
         <w:tc>
           <w:tcPr>
-            <w:tcW w:w="1409" w:type="dxa"/>
-          </w:tcPr>
-          <w:p>
-            <w:pPr>
-              <w:pStyle w:val="ListParagraph"/>
-              <w:ind w:left="0"/>
-              <w:rPr>
-                <w:rFonts w:ascii="Arial" w:hAnsi="Arial" w:cs="Arial"/>
-                <w:sz w:val="24"/>
-                <w:szCs w:val="24"/>
+            <w:tcW w:w="1401" w:type="dxa"/>
+          </w:tcPr>
+          <w:p>
+            <w:pPr>
+              <w:pStyle w:val="ListParagraph"/>
+              <w:ind w:left="0"/>
+              <w:rPr>
+                <w:rFonts w:ascii="Arial" w:hAnsi="Arial" w:cs="Arial"/>
+                <w:sz w:val="20"/>
+                <w:szCs w:val="20"/>
               </w:rPr>
             </w:pPr>
             <w:proofErr w:type="spellStart"/>
             <w:r>
               <w:rPr>
                 <w:rFonts w:ascii="Arial" w:hAnsi="Arial" w:cs="Arial"/>
-                <w:sz w:val="24"/>
-                <w:szCs w:val="24"/>
+                <w:sz w:val="20"/>
+                <w:szCs w:val="20"/>
               </w:rPr>
               <w:t>Kaung</w:t>
             </w:r>
@@ -2096,8 +1958,8 @@
             <w:r>
               <w:rPr>
                 <w:rFonts w:ascii="Arial" w:hAnsi="Arial" w:cs="Arial"/>
-                <w:sz w:val="24"/>
-                <w:szCs w:val="24"/>
+                <w:sz w:val="20"/>
+                <w:szCs w:val="20"/>
               </w:rPr>
               <w:t xml:space="preserve"> </w:t>
             </w:r>
@@ -2105,8 +1967,8 @@
             <w:r>
               <w:rPr>
                 <w:rFonts w:ascii="Arial" w:hAnsi="Arial" w:cs="Arial"/>
-                <w:sz w:val="24"/>
-                <w:szCs w:val="24"/>
+                <w:sz w:val="20"/>
+                <w:szCs w:val="20"/>
               </w:rPr>
               <w:t>Myat</w:t>
             </w:r>
@@ -2114,8 +1976,8 @@
             <w:r>
               <w:rPr>
                 <w:rFonts w:ascii="Arial" w:hAnsi="Arial" w:cs="Arial"/>
-                <w:sz w:val="24"/>
-                <w:szCs w:val="24"/>
+                <w:sz w:val="20"/>
+                <w:szCs w:val="20"/>
               </w:rPr>
               <w:t xml:space="preserve"> Bo</w:t>
             </w:r>
@@ -2123,23 +1985,23 @@
         </w:tc>
         <w:tc>
           <w:tcPr>
-            <w:tcW w:w="1131" w:type="dxa"/>
-          </w:tcPr>
-          <w:p>
-            <w:pPr>
-              <w:pStyle w:val="ListParagraph"/>
-              <w:ind w:left="0"/>
-              <w:rPr>
-                <w:rFonts w:ascii="Arial" w:hAnsi="Arial" w:cs="Arial"/>
-                <w:sz w:val="24"/>
-                <w:szCs w:val="24"/>
-              </w:rPr>
-            </w:pPr>
-            <w:r>
-              <w:rPr>
-                <w:rFonts w:ascii="Arial" w:hAnsi="Arial" w:cs="Arial"/>
-                <w:sz w:val="24"/>
-                <w:szCs w:val="24"/>
+            <w:tcW w:w="1114" w:type="dxa"/>
+          </w:tcPr>
+          <w:p>
+            <w:pPr>
+              <w:pStyle w:val="ListParagraph"/>
+              <w:ind w:left="0"/>
+              <w:rPr>
+                <w:rFonts w:ascii="Arial" w:hAnsi="Arial" w:cs="Arial"/>
+                <w:sz w:val="20"/>
+                <w:szCs w:val="20"/>
+              </w:rPr>
+            </w:pPr>
+            <w:r>
+              <w:rPr>
+                <w:rFonts w:ascii="Arial" w:hAnsi="Arial" w:cs="Arial"/>
+                <w:sz w:val="20"/>
+                <w:szCs w:val="20"/>
               </w:rPr>
               <w:t>Page 12</w:t>
             </w:r>
@@ -2147,23 +2009,23 @@
         </w:tc>
         <w:tc>
           <w:tcPr>
-            <w:tcW w:w="2009" w:type="dxa"/>
-          </w:tcPr>
-          <w:p>
-            <w:pPr>
-              <w:pStyle w:val="ListParagraph"/>
-              <w:ind w:left="0"/>
-              <w:rPr>
-                <w:rFonts w:ascii="Arial" w:hAnsi="Arial" w:cs="Arial"/>
-                <w:sz w:val="24"/>
-                <w:szCs w:val="24"/>
-              </w:rPr>
-            </w:pPr>
-            <w:r>
-              <w:rPr>
-                <w:rFonts w:ascii="Arial" w:hAnsi="Arial" w:cs="Arial"/>
-                <w:sz w:val="24"/>
-                <w:szCs w:val="24"/>
+            <w:tcW w:w="3279" w:type="dxa"/>
+          </w:tcPr>
+          <w:p>
+            <w:pPr>
+              <w:pStyle w:val="ListParagraph"/>
+              <w:ind w:left="0"/>
+              <w:rPr>
+                <w:rFonts w:ascii="Arial" w:hAnsi="Arial" w:cs="Arial"/>
+                <w:sz w:val="20"/>
+                <w:szCs w:val="20"/>
+              </w:rPr>
+            </w:pPr>
+            <w:r>
+              <w:rPr>
+                <w:rFonts w:ascii="Arial" w:hAnsi="Arial" w:cs="Arial"/>
+                <w:sz w:val="20"/>
+                <w:szCs w:val="20"/>
               </w:rPr>
               <w:t>We need to add Downloading History Data in functional requirements.</w:t>
             </w:r>
@@ -2171,23 +2033,23 @@
         </w:tc>
         <w:tc>
           <w:tcPr>
-            <w:tcW w:w="1087" w:type="dxa"/>
-          </w:tcPr>
-          <w:p>
-            <w:pPr>
-              <w:pStyle w:val="ListParagraph"/>
-              <w:ind w:left="0"/>
-              <w:rPr>
-                <w:rFonts w:ascii="Arial" w:hAnsi="Arial" w:cs="Arial"/>
-                <w:sz w:val="24"/>
-                <w:szCs w:val="24"/>
-              </w:rPr>
-            </w:pPr>
-            <w:r>
-              <w:rPr>
-                <w:rFonts w:ascii="Arial" w:hAnsi="Arial" w:cs="Arial"/>
-                <w:sz w:val="24"/>
-                <w:szCs w:val="24"/>
+            <w:tcW w:w="777" w:type="dxa"/>
+          </w:tcPr>
+          <w:p>
+            <w:pPr>
+              <w:pStyle w:val="ListParagraph"/>
+              <w:ind w:left="0"/>
+              <w:rPr>
+                <w:rFonts w:ascii="Arial" w:hAnsi="Arial" w:cs="Arial"/>
+                <w:sz w:val="20"/>
+                <w:szCs w:val="20"/>
+              </w:rPr>
+            </w:pPr>
+            <w:r>
+              <w:rPr>
+                <w:rFonts w:ascii="Arial" w:hAnsi="Arial" w:cs="Arial"/>
+                <w:sz w:val="20"/>
+                <w:szCs w:val="20"/>
               </w:rPr>
               <w:t>F</w:t>
             </w:r>
@@ -2195,25 +2057,25 @@
         </w:tc>
         <w:tc>
           <w:tcPr>
-            <w:tcW w:w="2021" w:type="dxa"/>
-          </w:tcPr>
-          <w:p>
-            <w:pPr>
-              <w:pStyle w:val="ListParagraph"/>
-              <w:ind w:left="0"/>
-              <w:rPr>
-                <w:rFonts w:ascii="Arial" w:hAnsi="Arial" w:cs="Arial"/>
-                <w:sz w:val="24"/>
-                <w:szCs w:val="24"/>
-              </w:rPr>
-            </w:pPr>
-            <w:r>
-              <w:rPr>
-                <w:rFonts w:ascii="Arial" w:hAnsi="Arial" w:cs="Arial"/>
-                <w:sz w:val="24"/>
-                <w:szCs w:val="24"/>
-              </w:rPr>
-              <w:t>This has been covered and addressed as part of ‘3.1.5.3 Reporting’</w:t>
+            <w:tcW w:w="1990" w:type="dxa"/>
+          </w:tcPr>
+          <w:p>
+            <w:pPr>
+              <w:pStyle w:val="ListParagraph"/>
+              <w:ind w:left="0"/>
+              <w:rPr>
+                <w:rFonts w:ascii="Arial" w:hAnsi="Arial" w:cs="Arial"/>
+                <w:sz w:val="20"/>
+                <w:szCs w:val="20"/>
+              </w:rPr>
+            </w:pPr>
+            <w:r>
+              <w:rPr>
+                <w:rFonts w:ascii="Arial" w:hAnsi="Arial" w:cs="Arial"/>
+                <w:sz w:val="20"/>
+                <w:szCs w:val="20"/>
+              </w:rPr>
+              <w:t>Incorporated</w:t>
             </w:r>
           </w:p>
         </w:tc>
@@ -2224,23 +2086,23 @@
         </w:trPr>
         <w:tc>
           <w:tcPr>
-            <w:tcW w:w="974" w:type="dxa"/>
-          </w:tcPr>
-          <w:p>
-            <w:pPr>
-              <w:pStyle w:val="ListParagraph"/>
-              <w:ind w:left="0"/>
-              <w:rPr>
-                <w:rFonts w:ascii="Arial" w:hAnsi="Arial" w:cs="Arial"/>
-                <w:sz w:val="24"/>
-                <w:szCs w:val="24"/>
-              </w:rPr>
-            </w:pPr>
-            <w:r>
-              <w:rPr>
-                <w:rFonts w:ascii="Arial" w:hAnsi="Arial" w:cs="Arial"/>
-                <w:sz w:val="24"/>
-                <w:szCs w:val="24"/>
+            <w:tcW w:w="952" w:type="dxa"/>
+          </w:tcPr>
+          <w:p>
+            <w:pPr>
+              <w:pStyle w:val="ListParagraph"/>
+              <w:ind w:left="0"/>
+              <w:rPr>
+                <w:rFonts w:ascii="Arial" w:hAnsi="Arial" w:cs="Arial"/>
+                <w:sz w:val="20"/>
+                <w:szCs w:val="20"/>
+              </w:rPr>
+            </w:pPr>
+            <w:r>
+              <w:rPr>
+                <w:rFonts w:ascii="Arial" w:hAnsi="Arial" w:cs="Arial"/>
+                <w:sz w:val="20"/>
+                <w:szCs w:val="20"/>
               </w:rPr>
               <w:t>4.</w:t>
             </w:r>
@@ -2248,24 +2110,24 @@
         </w:tc>
         <w:tc>
           <w:tcPr>
-            <w:tcW w:w="1409" w:type="dxa"/>
-          </w:tcPr>
-          <w:p>
-            <w:pPr>
-              <w:pStyle w:val="ListParagraph"/>
-              <w:ind w:left="0"/>
-              <w:rPr>
-                <w:rFonts w:ascii="Arial" w:hAnsi="Arial" w:cs="Arial"/>
-                <w:sz w:val="24"/>
-                <w:szCs w:val="24"/>
+            <w:tcW w:w="1401" w:type="dxa"/>
+          </w:tcPr>
+          <w:p>
+            <w:pPr>
+              <w:pStyle w:val="ListParagraph"/>
+              <w:ind w:left="0"/>
+              <w:rPr>
+                <w:rFonts w:ascii="Arial" w:hAnsi="Arial" w:cs="Arial"/>
+                <w:sz w:val="20"/>
+                <w:szCs w:val="20"/>
               </w:rPr>
             </w:pPr>
             <w:proofErr w:type="spellStart"/>
             <w:r>
               <w:rPr>
                 <w:rFonts w:ascii="Arial" w:hAnsi="Arial" w:cs="Arial"/>
-                <w:sz w:val="24"/>
-                <w:szCs w:val="24"/>
+                <w:sz w:val="20"/>
+                <w:szCs w:val="20"/>
               </w:rPr>
               <w:t>Kaung</w:t>
             </w:r>
@@ -2273,8 +2135,8 @@
             <w:r>
               <w:rPr>
                 <w:rFonts w:ascii="Arial" w:hAnsi="Arial" w:cs="Arial"/>
-                <w:sz w:val="24"/>
-                <w:szCs w:val="24"/>
+                <w:sz w:val="20"/>
+                <w:szCs w:val="20"/>
               </w:rPr>
               <w:t xml:space="preserve"> </w:t>
             </w:r>
@@ -2282,8 +2144,8 @@
             <w:r>
               <w:rPr>
                 <w:rFonts w:ascii="Arial" w:hAnsi="Arial" w:cs="Arial"/>
-                <w:sz w:val="24"/>
-                <w:szCs w:val="24"/>
+                <w:sz w:val="20"/>
+                <w:szCs w:val="20"/>
               </w:rPr>
               <w:t>Myat</w:t>
             </w:r>
@@ -2291,8 +2153,8 @@
             <w:r>
               <w:rPr>
                 <w:rFonts w:ascii="Arial" w:hAnsi="Arial" w:cs="Arial"/>
-                <w:sz w:val="24"/>
-                <w:szCs w:val="24"/>
+                <w:sz w:val="20"/>
+                <w:szCs w:val="20"/>
               </w:rPr>
               <w:t xml:space="preserve"> Bo</w:t>
             </w:r>
@@ -2300,23 +2162,23 @@
         </w:tc>
         <w:tc>
           <w:tcPr>
-            <w:tcW w:w="1131" w:type="dxa"/>
-          </w:tcPr>
-          <w:p>
-            <w:pPr>
-              <w:pStyle w:val="ListParagraph"/>
-              <w:ind w:left="0"/>
-              <w:rPr>
-                <w:rFonts w:ascii="Arial" w:hAnsi="Arial" w:cs="Arial"/>
-                <w:sz w:val="24"/>
-                <w:szCs w:val="24"/>
-              </w:rPr>
-            </w:pPr>
-            <w:r>
-              <w:rPr>
-                <w:rFonts w:ascii="Arial" w:hAnsi="Arial" w:cs="Arial"/>
-                <w:sz w:val="24"/>
-                <w:szCs w:val="24"/>
+            <w:tcW w:w="1114" w:type="dxa"/>
+          </w:tcPr>
+          <w:p>
+            <w:pPr>
+              <w:pStyle w:val="ListParagraph"/>
+              <w:ind w:left="0"/>
+              <w:rPr>
+                <w:rFonts w:ascii="Arial" w:hAnsi="Arial" w:cs="Arial"/>
+                <w:sz w:val="20"/>
+                <w:szCs w:val="20"/>
+              </w:rPr>
+            </w:pPr>
+            <w:r>
+              <w:rPr>
+                <w:rFonts w:ascii="Arial" w:hAnsi="Arial" w:cs="Arial"/>
+                <w:sz w:val="20"/>
+                <w:szCs w:val="20"/>
               </w:rPr>
               <w:t>Page 12</w:t>
             </w:r>
@@ -2324,23 +2186,23 @@
         </w:tc>
         <w:tc>
           <w:tcPr>
-            <w:tcW w:w="2009" w:type="dxa"/>
-          </w:tcPr>
-          <w:p>
-            <w:pPr>
-              <w:pStyle w:val="ListParagraph"/>
-              <w:ind w:left="0"/>
-              <w:rPr>
-                <w:rFonts w:ascii="Arial" w:hAnsi="Arial" w:cs="Arial"/>
-                <w:sz w:val="24"/>
-                <w:szCs w:val="24"/>
-              </w:rPr>
-            </w:pPr>
-            <w:r>
-              <w:rPr>
-                <w:rFonts w:ascii="Arial" w:hAnsi="Arial" w:cs="Arial"/>
-                <w:sz w:val="24"/>
-                <w:szCs w:val="24"/>
+            <w:tcW w:w="3279" w:type="dxa"/>
+          </w:tcPr>
+          <w:p>
+            <w:pPr>
+              <w:pStyle w:val="ListParagraph"/>
+              <w:ind w:left="0"/>
+              <w:rPr>
+                <w:rFonts w:ascii="Arial" w:hAnsi="Arial" w:cs="Arial"/>
+                <w:sz w:val="20"/>
+                <w:szCs w:val="20"/>
+              </w:rPr>
+            </w:pPr>
+            <w:r>
+              <w:rPr>
+                <w:rFonts w:ascii="Arial" w:hAnsi="Arial" w:cs="Arial"/>
+                <w:sz w:val="20"/>
+                <w:szCs w:val="20"/>
               </w:rPr>
               <w:t>We need to add Viewing Station History Data in functional requirements</w:t>
             </w:r>
@@ -2348,23 +2210,23 @@
         </w:tc>
         <w:tc>
           <w:tcPr>
-            <w:tcW w:w="1087" w:type="dxa"/>
-          </w:tcPr>
-          <w:p>
-            <w:pPr>
-              <w:pStyle w:val="ListParagraph"/>
-              <w:ind w:left="0"/>
-              <w:rPr>
-                <w:rFonts w:ascii="Arial" w:hAnsi="Arial" w:cs="Arial"/>
-                <w:sz w:val="24"/>
-                <w:szCs w:val="24"/>
-              </w:rPr>
-            </w:pPr>
-            <w:r>
-              <w:rPr>
-                <w:rFonts w:ascii="Arial" w:hAnsi="Arial" w:cs="Arial"/>
-                <w:sz w:val="24"/>
-                <w:szCs w:val="24"/>
+            <w:tcW w:w="777" w:type="dxa"/>
+          </w:tcPr>
+          <w:p>
+            <w:pPr>
+              <w:pStyle w:val="ListParagraph"/>
+              <w:ind w:left="0"/>
+              <w:rPr>
+                <w:rFonts w:ascii="Arial" w:hAnsi="Arial" w:cs="Arial"/>
+                <w:sz w:val="20"/>
+                <w:szCs w:val="20"/>
+              </w:rPr>
+            </w:pPr>
+            <w:r>
+              <w:rPr>
+                <w:rFonts w:ascii="Arial" w:hAnsi="Arial" w:cs="Arial"/>
+                <w:sz w:val="20"/>
+                <w:szCs w:val="20"/>
               </w:rPr>
               <w:t>F</w:t>
             </w:r>
@@ -2372,25 +2234,25 @@
         </w:tc>
         <w:tc>
           <w:tcPr>
-            <w:tcW w:w="2021" w:type="dxa"/>
-          </w:tcPr>
-          <w:p>
-            <w:pPr>
-              <w:pStyle w:val="ListParagraph"/>
-              <w:ind w:left="0"/>
-              <w:rPr>
-                <w:rFonts w:ascii="Arial" w:hAnsi="Arial" w:cs="Arial"/>
-                <w:sz w:val="24"/>
-                <w:szCs w:val="24"/>
-              </w:rPr>
-            </w:pPr>
-            <w:r>
-              <w:rPr>
-                <w:rFonts w:ascii="Arial" w:hAnsi="Arial" w:cs="Arial"/>
-                <w:sz w:val="24"/>
-                <w:szCs w:val="24"/>
-              </w:rPr>
-              <w:t>This has been covered and addressed as part of ‘3.1.5.3 Reporting’</w:t>
+            <w:tcW w:w="1990" w:type="dxa"/>
+          </w:tcPr>
+          <w:p>
+            <w:pPr>
+              <w:pStyle w:val="ListParagraph"/>
+              <w:ind w:left="0"/>
+              <w:rPr>
+                <w:rFonts w:ascii="Arial" w:hAnsi="Arial" w:cs="Arial"/>
+                <w:sz w:val="20"/>
+                <w:szCs w:val="20"/>
+              </w:rPr>
+            </w:pPr>
+            <w:r>
+              <w:rPr>
+                <w:rFonts w:ascii="Arial" w:hAnsi="Arial" w:cs="Arial"/>
+                <w:sz w:val="20"/>
+                <w:szCs w:val="20"/>
+              </w:rPr>
+              <w:t>Incorporated</w:t>
             </w:r>
           </w:p>
         </w:tc>
@@ -2401,23 +2263,23 @@
         </w:trPr>
         <w:tc>
           <w:tcPr>
-            <w:tcW w:w="974" w:type="dxa"/>
-          </w:tcPr>
-          <w:p>
-            <w:pPr>
-              <w:pStyle w:val="ListParagraph"/>
-              <w:ind w:left="0"/>
-              <w:rPr>
-                <w:rFonts w:ascii="Arial" w:hAnsi="Arial" w:cs="Arial"/>
-                <w:sz w:val="24"/>
-                <w:szCs w:val="24"/>
-              </w:rPr>
-            </w:pPr>
-            <w:r>
-              <w:rPr>
-                <w:rFonts w:ascii="Arial" w:hAnsi="Arial" w:cs="Arial"/>
-                <w:sz w:val="24"/>
-                <w:szCs w:val="24"/>
+            <w:tcW w:w="952" w:type="dxa"/>
+          </w:tcPr>
+          <w:p>
+            <w:pPr>
+              <w:pStyle w:val="ListParagraph"/>
+              <w:ind w:left="0"/>
+              <w:rPr>
+                <w:rFonts w:ascii="Arial" w:hAnsi="Arial" w:cs="Arial"/>
+                <w:sz w:val="20"/>
+                <w:szCs w:val="20"/>
+              </w:rPr>
+            </w:pPr>
+            <w:r>
+              <w:rPr>
+                <w:rFonts w:ascii="Arial" w:hAnsi="Arial" w:cs="Arial"/>
+                <w:sz w:val="20"/>
+                <w:szCs w:val="20"/>
               </w:rPr>
               <w:t>5.</w:t>
             </w:r>
@@ -2425,24 +2287,24 @@
         </w:tc>
         <w:tc>
           <w:tcPr>
-            <w:tcW w:w="1409" w:type="dxa"/>
-          </w:tcPr>
-          <w:p>
-            <w:pPr>
-              <w:pStyle w:val="ListParagraph"/>
-              <w:ind w:left="0"/>
-              <w:rPr>
-                <w:rFonts w:ascii="Arial" w:hAnsi="Arial" w:cs="Arial"/>
-                <w:sz w:val="24"/>
-                <w:szCs w:val="24"/>
+            <w:tcW w:w="1401" w:type="dxa"/>
+          </w:tcPr>
+          <w:p>
+            <w:pPr>
+              <w:pStyle w:val="ListParagraph"/>
+              <w:ind w:left="0"/>
+              <w:rPr>
+                <w:rFonts w:ascii="Arial" w:hAnsi="Arial" w:cs="Arial"/>
+                <w:sz w:val="20"/>
+                <w:szCs w:val="20"/>
               </w:rPr>
             </w:pPr>
             <w:proofErr w:type="spellStart"/>
             <w:r>
               <w:rPr>
                 <w:rFonts w:ascii="Arial" w:hAnsi="Arial" w:cs="Arial"/>
-                <w:sz w:val="24"/>
-                <w:szCs w:val="24"/>
+                <w:sz w:val="20"/>
+                <w:szCs w:val="20"/>
               </w:rPr>
               <w:t>Kaung</w:t>
             </w:r>
@@ -2450,8 +2312,8 @@
             <w:r>
               <w:rPr>
                 <w:rFonts w:ascii="Arial" w:hAnsi="Arial" w:cs="Arial"/>
-                <w:sz w:val="24"/>
-                <w:szCs w:val="24"/>
+                <w:sz w:val="20"/>
+                <w:szCs w:val="20"/>
               </w:rPr>
               <w:t xml:space="preserve"> </w:t>
             </w:r>
@@ -2459,8 +2321,8 @@
             <w:r>
               <w:rPr>
                 <w:rFonts w:ascii="Arial" w:hAnsi="Arial" w:cs="Arial"/>
-                <w:sz w:val="24"/>
-                <w:szCs w:val="24"/>
+                <w:sz w:val="20"/>
+                <w:szCs w:val="20"/>
               </w:rPr>
               <w:t>Myat</w:t>
             </w:r>
@@ -2468,8 +2330,8 @@
             <w:r>
               <w:rPr>
                 <w:rFonts w:ascii="Arial" w:hAnsi="Arial" w:cs="Arial"/>
-                <w:sz w:val="24"/>
-                <w:szCs w:val="24"/>
+                <w:sz w:val="20"/>
+                <w:szCs w:val="20"/>
               </w:rPr>
               <w:t xml:space="preserve"> Bo</w:t>
             </w:r>
@@ -2477,23 +2339,23 @@
         </w:tc>
         <w:tc>
           <w:tcPr>
-            <w:tcW w:w="1131" w:type="dxa"/>
-          </w:tcPr>
-          <w:p>
-            <w:pPr>
-              <w:pStyle w:val="ListParagraph"/>
-              <w:ind w:left="0"/>
-              <w:rPr>
-                <w:rFonts w:ascii="Arial" w:hAnsi="Arial" w:cs="Arial"/>
-                <w:sz w:val="24"/>
-                <w:szCs w:val="24"/>
-              </w:rPr>
-            </w:pPr>
-            <w:r>
-              <w:rPr>
-                <w:rFonts w:ascii="Arial" w:hAnsi="Arial" w:cs="Arial"/>
-                <w:sz w:val="24"/>
-                <w:szCs w:val="24"/>
+            <w:tcW w:w="1114" w:type="dxa"/>
+          </w:tcPr>
+          <w:p>
+            <w:pPr>
+              <w:pStyle w:val="ListParagraph"/>
+              <w:ind w:left="0"/>
+              <w:rPr>
+                <w:rFonts w:ascii="Arial" w:hAnsi="Arial" w:cs="Arial"/>
+                <w:sz w:val="20"/>
+                <w:szCs w:val="20"/>
+              </w:rPr>
+            </w:pPr>
+            <w:r>
+              <w:rPr>
+                <w:rFonts w:ascii="Arial" w:hAnsi="Arial" w:cs="Arial"/>
+                <w:sz w:val="20"/>
+                <w:szCs w:val="20"/>
               </w:rPr>
               <w:t>Page 12</w:t>
             </w:r>
@@ -2501,23 +2363,23 @@
         </w:tc>
         <w:tc>
           <w:tcPr>
-            <w:tcW w:w="2009" w:type="dxa"/>
-          </w:tcPr>
-          <w:p>
-            <w:pPr>
-              <w:pStyle w:val="ListParagraph"/>
-              <w:ind w:left="0"/>
-              <w:rPr>
-                <w:rFonts w:ascii="Arial" w:hAnsi="Arial" w:cs="Arial"/>
-                <w:sz w:val="24"/>
-                <w:szCs w:val="24"/>
-              </w:rPr>
-            </w:pPr>
-            <w:r>
-              <w:rPr>
-                <w:rFonts w:ascii="Arial" w:hAnsi="Arial" w:cs="Arial"/>
-                <w:sz w:val="24"/>
-                <w:szCs w:val="24"/>
+            <w:tcW w:w="3279" w:type="dxa"/>
+          </w:tcPr>
+          <w:p>
+            <w:pPr>
+              <w:pStyle w:val="ListParagraph"/>
+              <w:ind w:left="0"/>
+              <w:rPr>
+                <w:rFonts w:ascii="Arial" w:hAnsi="Arial" w:cs="Arial"/>
+                <w:sz w:val="20"/>
+                <w:szCs w:val="20"/>
+              </w:rPr>
+            </w:pPr>
+            <w:r>
+              <w:rPr>
+                <w:rFonts w:ascii="Arial" w:hAnsi="Arial" w:cs="Arial"/>
+                <w:sz w:val="20"/>
+                <w:szCs w:val="20"/>
               </w:rPr>
               <w:t>We need to add Notifying Device Status in functional requirements</w:t>
             </w:r>
@@ -2525,23 +2387,23 @@
         </w:tc>
         <w:tc>
           <w:tcPr>
-            <w:tcW w:w="1087" w:type="dxa"/>
-          </w:tcPr>
-          <w:p>
-            <w:pPr>
-              <w:pStyle w:val="ListParagraph"/>
-              <w:ind w:left="0"/>
-              <w:rPr>
-                <w:rFonts w:ascii="Arial" w:hAnsi="Arial" w:cs="Arial"/>
-                <w:sz w:val="24"/>
-                <w:szCs w:val="24"/>
-              </w:rPr>
-            </w:pPr>
-            <w:r>
-              <w:rPr>
-                <w:rFonts w:ascii="Arial" w:hAnsi="Arial" w:cs="Arial"/>
-                <w:sz w:val="24"/>
-                <w:szCs w:val="24"/>
+            <w:tcW w:w="777" w:type="dxa"/>
+          </w:tcPr>
+          <w:p>
+            <w:pPr>
+              <w:pStyle w:val="ListParagraph"/>
+              <w:ind w:left="0"/>
+              <w:rPr>
+                <w:rFonts w:ascii="Arial" w:hAnsi="Arial" w:cs="Arial"/>
+                <w:sz w:val="20"/>
+                <w:szCs w:val="20"/>
+              </w:rPr>
+            </w:pPr>
+            <w:r>
+              <w:rPr>
+                <w:rFonts w:ascii="Arial" w:hAnsi="Arial" w:cs="Arial"/>
+                <w:sz w:val="20"/>
+                <w:szCs w:val="20"/>
               </w:rPr>
               <w:t>F</w:t>
             </w:r>
@@ -2549,28 +2411,1178 @@
         </w:tc>
         <w:tc>
           <w:tcPr>
-            <w:tcW w:w="2021" w:type="dxa"/>
-          </w:tcPr>
-          <w:p>
-            <w:pPr>
-              <w:pStyle w:val="ListParagraph"/>
-              <w:ind w:left="0"/>
-              <w:rPr>
-                <w:rFonts w:ascii="Arial" w:hAnsi="Arial" w:cs="Arial"/>
-                <w:sz w:val="24"/>
-                <w:szCs w:val="24"/>
-              </w:rPr>
-            </w:pPr>
-            <w:r>
-              <w:rPr>
-                <w:rFonts w:ascii="Arial" w:hAnsi="Arial" w:cs="Arial"/>
-                <w:sz w:val="24"/>
-                <w:szCs w:val="24"/>
-              </w:rPr>
-              <w:t>Added-in ‘3.1.5.4 System Alerts’ to cater for this requirement.</w:t>
-            </w:r>
-            <w:bookmarkStart w:id="0" w:name="_GoBack"/>
-            <w:bookmarkEnd w:id="0"/>
+            <w:tcW w:w="1990" w:type="dxa"/>
+          </w:tcPr>
+          <w:p>
+            <w:pPr>
+              <w:pStyle w:val="ListParagraph"/>
+              <w:ind w:left="0"/>
+              <w:rPr>
+                <w:rFonts w:ascii="Arial" w:hAnsi="Arial" w:cs="Arial"/>
+                <w:sz w:val="20"/>
+                <w:szCs w:val="20"/>
+              </w:rPr>
+            </w:pPr>
+            <w:r>
+              <w:rPr>
+                <w:rFonts w:ascii="Arial" w:hAnsi="Arial" w:cs="Arial"/>
+                <w:sz w:val="20"/>
+                <w:szCs w:val="20"/>
+              </w:rPr>
+              <w:t>Incorporated</w:t>
+            </w:r>
+          </w:p>
+        </w:tc>
+      </w:tr>
+      <w:tr>
+        <w:trPr>
+          <w:trHeight w:val="501"/>
+        </w:trPr>
+        <w:tc>
+          <w:tcPr>
+            <w:tcW w:w="952" w:type="dxa"/>
+          </w:tcPr>
+          <w:p>
+            <w:pPr>
+              <w:pStyle w:val="ListParagraph"/>
+              <w:ind w:left="0"/>
+              <w:rPr>
+                <w:rFonts w:ascii="Arial" w:hAnsi="Arial" w:cs="Arial"/>
+                <w:sz w:val="20"/>
+                <w:szCs w:val="20"/>
+              </w:rPr>
+            </w:pPr>
+            <w:r>
+              <w:rPr>
+                <w:rFonts w:ascii="Arial" w:hAnsi="Arial" w:cs="Arial"/>
+                <w:sz w:val="20"/>
+                <w:szCs w:val="20"/>
+              </w:rPr>
+              <w:t>6.</w:t>
+            </w:r>
+          </w:p>
+        </w:tc>
+        <w:tc>
+          <w:tcPr>
+            <w:tcW w:w="1401" w:type="dxa"/>
+          </w:tcPr>
+          <w:p>
+            <w:pPr>
+              <w:pStyle w:val="ListParagraph"/>
+              <w:ind w:left="0"/>
+              <w:rPr>
+                <w:rFonts w:ascii="Arial" w:hAnsi="Arial" w:cs="Arial"/>
+                <w:sz w:val="20"/>
+                <w:szCs w:val="20"/>
+              </w:rPr>
+            </w:pPr>
+            <w:r>
+              <w:rPr>
+                <w:rFonts w:ascii="Arial" w:hAnsi="Arial" w:cs="Arial"/>
+                <w:sz w:val="20"/>
+                <w:szCs w:val="20"/>
+              </w:rPr>
+              <w:t>Treza Bawm Win</w:t>
+            </w:r>
+          </w:p>
+        </w:tc>
+        <w:tc>
+          <w:tcPr>
+            <w:tcW w:w="1114" w:type="dxa"/>
+          </w:tcPr>
+          <w:p>
+            <w:pPr>
+              <w:pStyle w:val="ListParagraph"/>
+              <w:ind w:left="0"/>
+              <w:rPr>
+                <w:rFonts w:ascii="Arial" w:hAnsi="Arial" w:cs="Arial"/>
+                <w:sz w:val="20"/>
+                <w:szCs w:val="20"/>
+              </w:rPr>
+            </w:pPr>
+            <w:r>
+              <w:rPr>
+                <w:rFonts w:ascii="Arial" w:hAnsi="Arial" w:cs="Arial"/>
+                <w:sz w:val="20"/>
+                <w:szCs w:val="20"/>
+              </w:rPr>
+              <w:t>Page 5</w:t>
+            </w:r>
+          </w:p>
+        </w:tc>
+        <w:tc>
+          <w:tcPr>
+            <w:tcW w:w="3279" w:type="dxa"/>
+          </w:tcPr>
+          <w:p>
+            <w:pPr>
+              <w:rPr>
+                <w:rFonts w:ascii="Arial" w:eastAsia="Arial" w:hAnsi="Arial" w:cs="Arial"/>
+                <w:sz w:val="20"/>
+                <w:szCs w:val="20"/>
+                <w:lang w:val="en-GB"/>
+              </w:rPr>
+            </w:pPr>
+            <w:r>
+              <w:rPr>
+                <w:rFonts w:ascii="Arial" w:eastAsia="Arial" w:hAnsi="Arial" w:cs="Arial"/>
+                <w:sz w:val="20"/>
+                <w:szCs w:val="20"/>
+                <w:lang w:val="en-GB"/>
+              </w:rPr>
+              <w:t>Just curious. What is this line for?</w:t>
+            </w:r>
+            <w:r>
+              <w:br/>
+            </w:r>
+            <w:r>
+              <w:rPr>
+                <w:rFonts w:ascii="Arial" w:eastAsia="Arial" w:hAnsi="Arial" w:cs="Arial"/>
+                <w:sz w:val="20"/>
+                <w:szCs w:val="20"/>
+                <w:lang w:val="en-GB"/>
+              </w:rPr>
+              <w:t xml:space="preserve">&lt;PH&gt;&lt;Out-of-scope&gt; </w:t>
+            </w:r>
+          </w:p>
+          <w:p>
+            <w:pPr>
+              <w:pStyle w:val="ListParagraph"/>
+              <w:ind w:left="0"/>
+              <w:rPr>
+                <w:rFonts w:ascii="Arial" w:hAnsi="Arial" w:cs="Arial"/>
+                <w:sz w:val="20"/>
+                <w:szCs w:val="20"/>
+              </w:rPr>
+            </w:pPr>
+          </w:p>
+        </w:tc>
+        <w:tc>
+          <w:tcPr>
+            <w:tcW w:w="777" w:type="dxa"/>
+          </w:tcPr>
+          <w:p>
+            <w:pPr>
+              <w:pStyle w:val="ListParagraph"/>
+              <w:ind w:left="0"/>
+              <w:rPr>
+                <w:rFonts w:ascii="Arial" w:hAnsi="Arial" w:cs="Arial"/>
+                <w:sz w:val="20"/>
+                <w:szCs w:val="20"/>
+              </w:rPr>
+            </w:pPr>
+            <w:r>
+              <w:rPr>
+                <w:rFonts w:ascii="Arial" w:hAnsi="Arial" w:cs="Arial"/>
+                <w:sz w:val="20"/>
+                <w:szCs w:val="20"/>
+              </w:rPr>
+              <w:t>K</w:t>
+            </w:r>
+          </w:p>
+        </w:tc>
+        <w:tc>
+          <w:tcPr>
+            <w:tcW w:w="1990" w:type="dxa"/>
+          </w:tcPr>
+          <w:p>
+            <w:pPr>
+              <w:pStyle w:val="ListParagraph"/>
+              <w:ind w:left="0"/>
+              <w:rPr>
+                <w:rFonts w:ascii="Arial" w:hAnsi="Arial" w:cs="Arial"/>
+                <w:sz w:val="20"/>
+                <w:szCs w:val="20"/>
+              </w:rPr>
+            </w:pPr>
+            <w:r>
+              <w:rPr>
+                <w:rFonts w:ascii="Arial" w:hAnsi="Arial" w:cs="Arial"/>
+                <w:sz w:val="20"/>
+                <w:szCs w:val="20"/>
+              </w:rPr>
+              <w:t>&lt;Place Holder&gt; to add Out-of-scope items</w:t>
+            </w:r>
+          </w:p>
+        </w:tc>
+      </w:tr>
+      <w:tr>
+        <w:trPr>
+          <w:trHeight w:val="501"/>
+        </w:trPr>
+        <w:tc>
+          <w:tcPr>
+            <w:tcW w:w="952" w:type="dxa"/>
+          </w:tcPr>
+          <w:p>
+            <w:pPr>
+              <w:pStyle w:val="ListParagraph"/>
+              <w:ind w:left="0"/>
+              <w:rPr>
+                <w:rFonts w:ascii="Arial" w:hAnsi="Arial" w:cs="Arial"/>
+                <w:sz w:val="20"/>
+                <w:szCs w:val="20"/>
+              </w:rPr>
+            </w:pPr>
+            <w:r>
+              <w:rPr>
+                <w:rFonts w:ascii="Arial" w:hAnsi="Arial" w:cs="Arial"/>
+                <w:sz w:val="20"/>
+                <w:szCs w:val="20"/>
+              </w:rPr>
+              <w:t>7.</w:t>
+            </w:r>
+          </w:p>
+        </w:tc>
+        <w:tc>
+          <w:tcPr>
+            <w:tcW w:w="1401" w:type="dxa"/>
+          </w:tcPr>
+          <w:p>
+            <w:pPr>
+              <w:pStyle w:val="ListParagraph"/>
+              <w:ind w:left="0"/>
+              <w:rPr>
+                <w:rFonts w:ascii="Arial" w:hAnsi="Arial" w:cs="Arial"/>
+                <w:sz w:val="20"/>
+                <w:szCs w:val="20"/>
+              </w:rPr>
+            </w:pPr>
+            <w:r>
+              <w:rPr>
+                <w:rFonts w:ascii="Arial" w:hAnsi="Arial" w:cs="Arial"/>
+                <w:sz w:val="20"/>
+                <w:szCs w:val="20"/>
+              </w:rPr>
+              <w:t>Treza Bawm Win</w:t>
+            </w:r>
+          </w:p>
+        </w:tc>
+        <w:tc>
+          <w:tcPr>
+            <w:tcW w:w="1114" w:type="dxa"/>
+          </w:tcPr>
+          <w:p>
+            <w:pPr>
+              <w:pStyle w:val="ListParagraph"/>
+              <w:ind w:left="0"/>
+              <w:rPr>
+                <w:rFonts w:ascii="Arial" w:hAnsi="Arial" w:cs="Arial"/>
+                <w:sz w:val="20"/>
+                <w:szCs w:val="20"/>
+              </w:rPr>
+            </w:pPr>
+            <w:r>
+              <w:rPr>
+                <w:rFonts w:ascii="Arial" w:hAnsi="Arial" w:cs="Arial"/>
+                <w:sz w:val="20"/>
+                <w:szCs w:val="20"/>
+              </w:rPr>
+              <w:t>Page 9</w:t>
+            </w:r>
+          </w:p>
+        </w:tc>
+        <w:tc>
+          <w:tcPr>
+            <w:tcW w:w="3279" w:type="dxa"/>
+          </w:tcPr>
+          <w:p>
+            <w:pPr>
+              <w:rPr>
+                <w:rFonts w:ascii="Arial" w:eastAsia="Arial" w:hAnsi="Arial" w:cs="Arial"/>
+                <w:sz w:val="20"/>
+                <w:szCs w:val="20"/>
+                <w:lang w:val="en-GB"/>
+              </w:rPr>
+            </w:pPr>
+            <w:r>
+              <w:rPr>
+                <w:rFonts w:ascii="Arial" w:eastAsia="Arial" w:hAnsi="Arial" w:cs="Arial"/>
+                <w:sz w:val="20"/>
+                <w:szCs w:val="20"/>
+                <w:lang w:val="en-GB"/>
+              </w:rPr>
+              <w:t xml:space="preserve">Remove 'the' after will =&gt; Users will use the </w:t>
+            </w:r>
+            <w:r>
+              <w:rPr>
+                <w:rFonts w:ascii="Arial" w:eastAsia="Arial" w:hAnsi="Arial" w:cs="Arial"/>
+                <w:sz w:val="20"/>
+                <w:szCs w:val="20"/>
+                <w:lang w:val="en-GB"/>
+              </w:rPr>
+              <w:t>application</w:t>
+            </w:r>
+          </w:p>
+        </w:tc>
+        <w:tc>
+          <w:tcPr>
+            <w:tcW w:w="777" w:type="dxa"/>
+          </w:tcPr>
+          <w:p>
+            <w:pPr>
+              <w:pStyle w:val="ListParagraph"/>
+              <w:ind w:left="0"/>
+              <w:rPr>
+                <w:rFonts w:ascii="Arial" w:hAnsi="Arial" w:cs="Arial"/>
+                <w:sz w:val="20"/>
+                <w:szCs w:val="20"/>
+              </w:rPr>
+            </w:pPr>
+            <w:r>
+              <w:rPr>
+                <w:rFonts w:ascii="Arial" w:hAnsi="Arial" w:cs="Arial"/>
+                <w:sz w:val="20"/>
+                <w:szCs w:val="20"/>
+              </w:rPr>
+              <w:t>D</w:t>
+            </w:r>
+          </w:p>
+        </w:tc>
+        <w:tc>
+          <w:tcPr>
+            <w:tcW w:w="1990" w:type="dxa"/>
+          </w:tcPr>
+          <w:p>
+            <w:pPr>
+              <w:pStyle w:val="ListParagraph"/>
+              <w:ind w:left="0"/>
+              <w:rPr>
+                <w:rFonts w:ascii="Arial" w:hAnsi="Arial" w:cs="Arial"/>
+                <w:sz w:val="20"/>
+                <w:szCs w:val="20"/>
+              </w:rPr>
+            </w:pPr>
+            <w:r>
+              <w:rPr>
+                <w:rFonts w:ascii="Arial" w:hAnsi="Arial" w:cs="Arial"/>
+                <w:sz w:val="20"/>
+                <w:szCs w:val="20"/>
+              </w:rPr>
+              <w:t>Corrected</w:t>
+            </w:r>
+          </w:p>
+        </w:tc>
+      </w:tr>
+      <w:tr>
+        <w:trPr>
+          <w:trHeight w:val="501"/>
+        </w:trPr>
+        <w:tc>
+          <w:tcPr>
+            <w:tcW w:w="952" w:type="dxa"/>
+          </w:tcPr>
+          <w:p>
+            <w:pPr>
+              <w:pStyle w:val="ListParagraph"/>
+              <w:ind w:left="0"/>
+              <w:rPr>
+                <w:rFonts w:ascii="Arial" w:hAnsi="Arial" w:cs="Arial"/>
+                <w:sz w:val="20"/>
+                <w:szCs w:val="20"/>
+              </w:rPr>
+            </w:pPr>
+            <w:r>
+              <w:rPr>
+                <w:rFonts w:ascii="Arial" w:hAnsi="Arial" w:cs="Arial"/>
+                <w:sz w:val="20"/>
+                <w:szCs w:val="20"/>
+              </w:rPr>
+              <w:t>8.</w:t>
+            </w:r>
+          </w:p>
+        </w:tc>
+        <w:tc>
+          <w:tcPr>
+            <w:tcW w:w="1401" w:type="dxa"/>
+          </w:tcPr>
+          <w:p>
+            <w:pPr>
+              <w:pStyle w:val="ListParagraph"/>
+              <w:ind w:left="0"/>
+              <w:rPr>
+                <w:rFonts w:ascii="Arial" w:hAnsi="Arial" w:cs="Arial"/>
+                <w:sz w:val="20"/>
+                <w:szCs w:val="20"/>
+              </w:rPr>
+            </w:pPr>
+            <w:r>
+              <w:rPr>
+                <w:rFonts w:ascii="Arial" w:hAnsi="Arial" w:cs="Arial"/>
+                <w:sz w:val="20"/>
+                <w:szCs w:val="20"/>
+              </w:rPr>
+              <w:t>Treza Bawm Win</w:t>
+            </w:r>
+          </w:p>
+        </w:tc>
+        <w:tc>
+          <w:tcPr>
+            <w:tcW w:w="1114" w:type="dxa"/>
+          </w:tcPr>
+          <w:p>
+            <w:pPr>
+              <w:pStyle w:val="ListParagraph"/>
+              <w:ind w:left="0"/>
+              <w:rPr>
+                <w:rFonts w:ascii="Arial" w:hAnsi="Arial" w:cs="Arial"/>
+                <w:sz w:val="20"/>
+                <w:szCs w:val="20"/>
+              </w:rPr>
+            </w:pPr>
+            <w:r>
+              <w:rPr>
+                <w:rFonts w:ascii="Arial" w:hAnsi="Arial" w:cs="Arial"/>
+                <w:sz w:val="20"/>
+                <w:szCs w:val="20"/>
+              </w:rPr>
+              <w:t>Page 9</w:t>
+            </w:r>
+          </w:p>
+        </w:tc>
+        <w:tc>
+          <w:tcPr>
+            <w:tcW w:w="3279" w:type="dxa"/>
+          </w:tcPr>
+          <w:p>
+            <w:pPr>
+              <w:rPr>
+                <w:rFonts w:ascii="Arial" w:eastAsia="Arial" w:hAnsi="Arial" w:cs="Arial"/>
+                <w:sz w:val="20"/>
+                <w:szCs w:val="20"/>
+                <w:lang w:val="en-GB"/>
+              </w:rPr>
+            </w:pPr>
+            <w:r>
+              <w:rPr>
+                <w:rFonts w:ascii="Arial" w:eastAsia="Arial" w:hAnsi="Arial" w:cs="Arial"/>
+                <w:sz w:val="20"/>
+                <w:szCs w:val="20"/>
+                <w:lang w:val="en-GB"/>
+              </w:rPr>
+              <w:t>Remove para "A user can only login from at most one system at any point in time.  …"</w:t>
+            </w:r>
+          </w:p>
+          <w:p>
+            <w:pPr>
+              <w:rPr>
+                <w:rFonts w:ascii="Arial" w:eastAsia="Arial" w:hAnsi="Arial" w:cs="Arial"/>
+                <w:sz w:val="20"/>
+                <w:szCs w:val="20"/>
+                <w:lang w:val="en-GB"/>
+              </w:rPr>
+            </w:pPr>
+            <w:r>
+              <w:rPr>
+                <w:rFonts w:ascii="Arial" w:eastAsia="Arial" w:hAnsi="Arial" w:cs="Arial"/>
+                <w:sz w:val="20"/>
+                <w:szCs w:val="20"/>
+                <w:lang w:val="en-GB"/>
+              </w:rPr>
+              <w:t>And replace with "A user can login to the system as he/she is authorized."</w:t>
+            </w:r>
+          </w:p>
+        </w:tc>
+        <w:tc>
+          <w:tcPr>
+            <w:tcW w:w="777" w:type="dxa"/>
+          </w:tcPr>
+          <w:p>
+            <w:pPr>
+              <w:pStyle w:val="ListParagraph"/>
+              <w:ind w:left="0"/>
+              <w:rPr>
+                <w:rFonts w:ascii="Arial" w:hAnsi="Arial" w:cs="Arial"/>
+                <w:sz w:val="20"/>
+                <w:szCs w:val="20"/>
+              </w:rPr>
+            </w:pPr>
+            <w:r>
+              <w:rPr>
+                <w:rFonts w:ascii="Arial" w:hAnsi="Arial" w:cs="Arial"/>
+                <w:sz w:val="20"/>
+                <w:szCs w:val="20"/>
+              </w:rPr>
+              <w:t>I</w:t>
+            </w:r>
+          </w:p>
+        </w:tc>
+        <w:tc>
+          <w:tcPr>
+            <w:tcW w:w="1990" w:type="dxa"/>
+          </w:tcPr>
+          <w:p>
+            <w:pPr>
+              <w:pStyle w:val="ListParagraph"/>
+              <w:ind w:left="0"/>
+              <w:rPr>
+                <w:rFonts w:ascii="Arial" w:hAnsi="Arial" w:cs="Arial"/>
+                <w:sz w:val="20"/>
+                <w:szCs w:val="20"/>
+              </w:rPr>
+            </w:pPr>
+            <w:r>
+              <w:rPr>
+                <w:rFonts w:ascii="Arial" w:hAnsi="Arial" w:cs="Arial"/>
+                <w:sz w:val="20"/>
+                <w:szCs w:val="20"/>
+              </w:rPr>
+              <w:t xml:space="preserve">I have a specific reason for this statement. </w:t>
+            </w:r>
+          </w:p>
+        </w:tc>
+      </w:tr>
+      <w:tr>
+        <w:trPr>
+          <w:trHeight w:val="501"/>
+        </w:trPr>
+        <w:tc>
+          <w:tcPr>
+            <w:tcW w:w="952" w:type="dxa"/>
+          </w:tcPr>
+          <w:p>
+            <w:pPr>
+              <w:pStyle w:val="ListParagraph"/>
+              <w:ind w:left="0"/>
+              <w:rPr>
+                <w:rFonts w:ascii="Arial" w:hAnsi="Arial" w:cs="Arial"/>
+                <w:sz w:val="20"/>
+                <w:szCs w:val="20"/>
+              </w:rPr>
+            </w:pPr>
+            <w:r>
+              <w:rPr>
+                <w:rFonts w:ascii="Arial" w:hAnsi="Arial" w:cs="Arial"/>
+                <w:sz w:val="20"/>
+                <w:szCs w:val="20"/>
+              </w:rPr>
+              <w:t>9.</w:t>
+            </w:r>
+          </w:p>
+        </w:tc>
+        <w:tc>
+          <w:tcPr>
+            <w:tcW w:w="1401" w:type="dxa"/>
+          </w:tcPr>
+          <w:p>
+            <w:pPr>
+              <w:pStyle w:val="ListParagraph"/>
+              <w:ind w:left="0"/>
+              <w:rPr>
+                <w:rFonts w:ascii="Arial" w:hAnsi="Arial" w:cs="Arial"/>
+                <w:sz w:val="20"/>
+                <w:szCs w:val="20"/>
+              </w:rPr>
+            </w:pPr>
+            <w:r>
+              <w:rPr>
+                <w:rFonts w:ascii="Arial" w:hAnsi="Arial" w:cs="Arial"/>
+                <w:sz w:val="20"/>
+                <w:szCs w:val="20"/>
+              </w:rPr>
+              <w:t>Treza Bawm Win</w:t>
+            </w:r>
+          </w:p>
+        </w:tc>
+        <w:tc>
+          <w:tcPr>
+            <w:tcW w:w="1114" w:type="dxa"/>
+          </w:tcPr>
+          <w:p>
+            <w:pPr>
+              <w:pStyle w:val="ListParagraph"/>
+              <w:ind w:left="0"/>
+              <w:rPr>
+                <w:rFonts w:ascii="Arial" w:hAnsi="Arial" w:cs="Arial"/>
+                <w:sz w:val="20"/>
+                <w:szCs w:val="20"/>
+              </w:rPr>
+            </w:pPr>
+            <w:r>
+              <w:rPr>
+                <w:rFonts w:ascii="Arial" w:hAnsi="Arial" w:cs="Arial"/>
+                <w:sz w:val="20"/>
+                <w:szCs w:val="20"/>
+              </w:rPr>
+              <w:t>Page 10</w:t>
+            </w:r>
+          </w:p>
+        </w:tc>
+        <w:tc>
+          <w:tcPr>
+            <w:tcW w:w="3279" w:type="dxa"/>
+          </w:tcPr>
+          <w:p>
+            <w:pPr>
+              <w:rPr>
+                <w:rFonts w:ascii="Arial" w:eastAsia="Arial" w:hAnsi="Arial" w:cs="Arial"/>
+                <w:sz w:val="20"/>
+                <w:szCs w:val="20"/>
+                <w:lang w:val="en-GB"/>
+              </w:rPr>
+            </w:pPr>
+            <w:r>
+              <w:rPr>
+                <w:rFonts w:ascii="Arial" w:eastAsia="Arial" w:hAnsi="Arial" w:cs="Arial"/>
+                <w:sz w:val="20"/>
+                <w:szCs w:val="20"/>
+                <w:lang w:val="en-GB"/>
+              </w:rPr>
+              <w:t>There is an update of System Overview diagram. Attached the updated diagram in the email.</w:t>
+            </w:r>
+          </w:p>
+        </w:tc>
+        <w:tc>
+          <w:tcPr>
+            <w:tcW w:w="777" w:type="dxa"/>
+          </w:tcPr>
+          <w:p>
+            <w:pPr>
+              <w:pStyle w:val="ListParagraph"/>
+              <w:ind w:left="0"/>
+              <w:rPr>
+                <w:rFonts w:ascii="Arial" w:hAnsi="Arial" w:cs="Arial"/>
+                <w:sz w:val="20"/>
+                <w:szCs w:val="20"/>
+              </w:rPr>
+            </w:pPr>
+            <w:r>
+              <w:rPr>
+                <w:rFonts w:ascii="Arial" w:hAnsi="Arial" w:cs="Arial"/>
+                <w:sz w:val="20"/>
+                <w:szCs w:val="20"/>
+              </w:rPr>
+              <w:t>I</w:t>
+            </w:r>
+          </w:p>
+        </w:tc>
+        <w:tc>
+          <w:tcPr>
+            <w:tcW w:w="1990" w:type="dxa"/>
+          </w:tcPr>
+          <w:p>
+            <w:pPr>
+              <w:pStyle w:val="ListParagraph"/>
+              <w:ind w:left="0"/>
+              <w:rPr>
+                <w:rFonts w:ascii="Arial" w:hAnsi="Arial" w:cs="Arial"/>
+                <w:sz w:val="20"/>
+                <w:szCs w:val="20"/>
+              </w:rPr>
+            </w:pPr>
+            <w:r>
+              <w:rPr>
+                <w:rFonts w:ascii="Arial" w:hAnsi="Arial" w:cs="Arial"/>
+                <w:sz w:val="20"/>
+                <w:szCs w:val="20"/>
+              </w:rPr>
+              <w:t>Updated the arch diagram</w:t>
+            </w:r>
+          </w:p>
+        </w:tc>
+      </w:tr>
+      <w:tr>
+        <w:trPr>
+          <w:trHeight w:val="501"/>
+        </w:trPr>
+        <w:tc>
+          <w:tcPr>
+            <w:tcW w:w="952" w:type="dxa"/>
+          </w:tcPr>
+          <w:p>
+            <w:pPr>
+              <w:pStyle w:val="ListParagraph"/>
+              <w:ind w:left="0"/>
+              <w:rPr>
+                <w:rFonts w:ascii="Arial" w:hAnsi="Arial" w:cs="Arial"/>
+                <w:sz w:val="20"/>
+                <w:szCs w:val="20"/>
+              </w:rPr>
+            </w:pPr>
+            <w:r>
+              <w:rPr>
+                <w:rFonts w:ascii="Arial" w:hAnsi="Arial" w:cs="Arial"/>
+                <w:sz w:val="20"/>
+                <w:szCs w:val="20"/>
+              </w:rPr>
+              <w:t>10.</w:t>
+            </w:r>
+          </w:p>
+        </w:tc>
+        <w:tc>
+          <w:tcPr>
+            <w:tcW w:w="1401" w:type="dxa"/>
+          </w:tcPr>
+          <w:p>
+            <w:pPr>
+              <w:pStyle w:val="ListParagraph"/>
+              <w:ind w:left="0"/>
+              <w:rPr>
+                <w:rFonts w:ascii="Arial" w:hAnsi="Arial" w:cs="Arial"/>
+                <w:sz w:val="20"/>
+                <w:szCs w:val="20"/>
+              </w:rPr>
+            </w:pPr>
+            <w:r>
+              <w:rPr>
+                <w:rFonts w:ascii="Arial" w:hAnsi="Arial" w:cs="Arial"/>
+                <w:sz w:val="20"/>
+                <w:szCs w:val="20"/>
+              </w:rPr>
+              <w:t>Treza Bawm Win</w:t>
+            </w:r>
+          </w:p>
+        </w:tc>
+        <w:tc>
+          <w:tcPr>
+            <w:tcW w:w="1114" w:type="dxa"/>
+          </w:tcPr>
+          <w:p>
+            <w:pPr>
+              <w:pStyle w:val="ListParagraph"/>
+              <w:ind w:left="0"/>
+              <w:rPr>
+                <w:rFonts w:ascii="Arial" w:hAnsi="Arial" w:cs="Arial"/>
+                <w:sz w:val="20"/>
+                <w:szCs w:val="20"/>
+              </w:rPr>
+            </w:pPr>
+          </w:p>
+        </w:tc>
+        <w:tc>
+          <w:tcPr>
+            <w:tcW w:w="3279" w:type="dxa"/>
+          </w:tcPr>
+          <w:p>
+            <w:pPr>
+              <w:spacing w:after="200" w:line="276" w:lineRule="auto"/>
+              <w:rPr>
+                <w:rFonts w:ascii="Arial" w:eastAsia="Arial" w:hAnsi="Arial" w:cs="Arial"/>
+                <w:sz w:val="20"/>
+                <w:szCs w:val="20"/>
+                <w:lang w:val="en-GB"/>
+              </w:rPr>
+            </w:pPr>
+            <w:r>
+              <w:rPr>
+                <w:rFonts w:ascii="Arial" w:eastAsia="Arial" w:hAnsi="Arial" w:cs="Arial"/>
+                <w:sz w:val="20"/>
+                <w:szCs w:val="20"/>
+                <w:lang w:val="en-GB"/>
+              </w:rPr>
+              <w:t>Should we include the statement to say that AWS services will be financially provided by the client??</w:t>
+            </w:r>
+          </w:p>
+        </w:tc>
+        <w:tc>
+          <w:tcPr>
+            <w:tcW w:w="777" w:type="dxa"/>
+          </w:tcPr>
+          <w:p>
+            <w:pPr>
+              <w:pStyle w:val="ListParagraph"/>
+              <w:ind w:left="0"/>
+              <w:rPr>
+                <w:rFonts w:ascii="Arial" w:hAnsi="Arial" w:cs="Arial"/>
+                <w:sz w:val="20"/>
+                <w:szCs w:val="20"/>
+              </w:rPr>
+            </w:pPr>
+            <w:r>
+              <w:rPr>
+                <w:rFonts w:ascii="Arial" w:hAnsi="Arial" w:cs="Arial"/>
+                <w:sz w:val="20"/>
+                <w:szCs w:val="20"/>
+              </w:rPr>
+              <w:t>K</w:t>
+            </w:r>
+          </w:p>
+        </w:tc>
+        <w:tc>
+          <w:tcPr>
+            <w:tcW w:w="1990" w:type="dxa"/>
+          </w:tcPr>
+          <w:p>
+            <w:pPr>
+              <w:pStyle w:val="ListParagraph"/>
+              <w:ind w:left="0"/>
+              <w:rPr>
+                <w:rFonts w:ascii="Arial" w:hAnsi="Arial" w:cs="Arial"/>
+                <w:sz w:val="20"/>
+                <w:szCs w:val="20"/>
+              </w:rPr>
+            </w:pPr>
+            <w:r>
+              <w:rPr>
+                <w:rFonts w:ascii="Arial" w:hAnsi="Arial" w:cs="Arial"/>
+                <w:sz w:val="20"/>
+                <w:szCs w:val="20"/>
+              </w:rPr>
+              <w:t>Included</w:t>
+            </w:r>
+            <w:r>
+              <w:rPr>
+                <w:rFonts w:ascii="Arial" w:hAnsi="Arial" w:cs="Arial"/>
+                <w:sz w:val="20"/>
+                <w:szCs w:val="20"/>
+              </w:rPr>
+              <w:t xml:space="preserve"> as part of 1.4 Scope</w:t>
+            </w:r>
+          </w:p>
+        </w:tc>
+      </w:tr>
+      <w:tr>
+        <w:trPr>
+          <w:trHeight w:val="501"/>
+        </w:trPr>
+        <w:tc>
+          <w:tcPr>
+            <w:tcW w:w="952" w:type="dxa"/>
+          </w:tcPr>
+          <w:p>
+            <w:pPr>
+              <w:pStyle w:val="ListParagraph"/>
+              <w:ind w:left="0"/>
+              <w:rPr>
+                <w:rFonts w:ascii="Arial" w:hAnsi="Arial" w:cs="Arial"/>
+                <w:sz w:val="20"/>
+                <w:szCs w:val="20"/>
+              </w:rPr>
+            </w:pPr>
+            <w:r>
+              <w:rPr>
+                <w:rFonts w:ascii="Arial" w:hAnsi="Arial" w:cs="Arial"/>
+                <w:sz w:val="20"/>
+                <w:szCs w:val="20"/>
+              </w:rPr>
+              <w:t>11.</w:t>
+            </w:r>
+          </w:p>
+        </w:tc>
+        <w:tc>
+          <w:tcPr>
+            <w:tcW w:w="1401" w:type="dxa"/>
+          </w:tcPr>
+          <w:p>
+            <w:pPr>
+              <w:pStyle w:val="ListParagraph"/>
+              <w:ind w:left="0"/>
+              <w:rPr>
+                <w:rFonts w:ascii="Arial" w:hAnsi="Arial" w:cs="Arial"/>
+                <w:sz w:val="20"/>
+                <w:szCs w:val="20"/>
+              </w:rPr>
+            </w:pPr>
+            <w:r>
+              <w:rPr>
+                <w:rFonts w:ascii="Arial" w:hAnsi="Arial" w:cs="Arial"/>
+                <w:sz w:val="20"/>
+                <w:szCs w:val="20"/>
+              </w:rPr>
+              <w:t>Treza Bawm Win</w:t>
+            </w:r>
+          </w:p>
+        </w:tc>
+        <w:tc>
+          <w:tcPr>
+            <w:tcW w:w="1114" w:type="dxa"/>
+          </w:tcPr>
+          <w:p>
+            <w:pPr>
+              <w:pStyle w:val="ListParagraph"/>
+              <w:rPr>
+                <w:rFonts w:ascii="Arial" w:hAnsi="Arial" w:cs="Arial"/>
+                <w:sz w:val="20"/>
+                <w:szCs w:val="20"/>
+              </w:rPr>
+            </w:pPr>
+          </w:p>
+        </w:tc>
+        <w:tc>
+          <w:tcPr>
+            <w:tcW w:w="3279" w:type="dxa"/>
+          </w:tcPr>
+          <w:p>
+            <w:pPr>
+              <w:spacing w:after="200" w:line="276" w:lineRule="auto"/>
+              <w:rPr>
+                <w:rFonts w:ascii="Arial" w:eastAsia="Arial" w:hAnsi="Arial" w:cs="Arial"/>
+                <w:sz w:val="20"/>
+                <w:szCs w:val="20"/>
+                <w:lang w:val="en-GB"/>
+              </w:rPr>
+            </w:pPr>
+            <w:r>
+              <w:rPr>
+                <w:rFonts w:ascii="Arial" w:eastAsia="Arial" w:hAnsi="Arial" w:cs="Arial"/>
+                <w:sz w:val="20"/>
+                <w:szCs w:val="20"/>
+                <w:lang w:val="en-GB"/>
+              </w:rPr>
+              <w:t xml:space="preserve">Add agreement line for browser version: Chrome, Mozilla Firefox, Safari, Microsoft Edge, </w:t>
+            </w:r>
+            <w:r>
+              <w:rPr>
+                <w:rFonts w:ascii="Arial" w:eastAsia="Arial" w:hAnsi="Arial" w:cs="Arial"/>
+                <w:sz w:val="20"/>
+                <w:szCs w:val="20"/>
+                <w:lang w:val="en-GB"/>
+              </w:rPr>
+              <w:t>and Internet</w:t>
+            </w:r>
+            <w:r>
+              <w:rPr>
+                <w:rFonts w:ascii="Arial" w:eastAsia="Arial" w:hAnsi="Arial" w:cs="Arial"/>
+                <w:sz w:val="20"/>
+                <w:szCs w:val="20"/>
+                <w:lang w:val="en-GB"/>
+              </w:rPr>
+              <w:t xml:space="preserve"> Explorer 11 and above.</w:t>
+            </w:r>
+          </w:p>
+        </w:tc>
+        <w:tc>
+          <w:tcPr>
+            <w:tcW w:w="777" w:type="dxa"/>
+          </w:tcPr>
+          <w:p>
+            <w:pPr>
+              <w:pStyle w:val="ListParagraph"/>
+              <w:ind w:left="0"/>
+              <w:rPr>
+                <w:rFonts w:ascii="Arial" w:hAnsi="Arial" w:cs="Arial"/>
+                <w:sz w:val="20"/>
+                <w:szCs w:val="20"/>
+              </w:rPr>
+            </w:pPr>
+            <w:r>
+              <w:rPr>
+                <w:rFonts w:ascii="Arial" w:hAnsi="Arial" w:cs="Arial"/>
+                <w:sz w:val="20"/>
+                <w:szCs w:val="20"/>
+              </w:rPr>
+              <w:t>K</w:t>
+            </w:r>
+          </w:p>
+        </w:tc>
+        <w:tc>
+          <w:tcPr>
+            <w:tcW w:w="1990" w:type="dxa"/>
+          </w:tcPr>
+          <w:p>
+            <w:pPr>
+              <w:pStyle w:val="ListParagraph"/>
+              <w:ind w:left="0"/>
+              <w:rPr>
+                <w:rFonts w:ascii="Arial" w:hAnsi="Arial" w:cs="Arial"/>
+                <w:sz w:val="20"/>
+                <w:szCs w:val="20"/>
+              </w:rPr>
+            </w:pPr>
+            <w:r>
+              <w:rPr>
+                <w:rFonts w:ascii="Arial" w:hAnsi="Arial" w:cs="Arial"/>
+                <w:sz w:val="20"/>
+                <w:szCs w:val="20"/>
+              </w:rPr>
+              <w:t xml:space="preserve">Included as part of 2.5 User </w:t>
+            </w:r>
+            <w:proofErr w:type="spellStart"/>
+            <w:r>
+              <w:rPr>
+                <w:rFonts w:ascii="Arial" w:hAnsi="Arial" w:cs="Arial"/>
+                <w:sz w:val="20"/>
+                <w:szCs w:val="20"/>
+              </w:rPr>
+              <w:t>Characterestics</w:t>
+            </w:r>
+            <w:proofErr w:type="spellEnd"/>
+          </w:p>
+        </w:tc>
+      </w:tr>
+      <w:tr>
+        <w:trPr>
+          <w:trHeight w:val="501"/>
+        </w:trPr>
+        <w:tc>
+          <w:tcPr>
+            <w:tcW w:w="952" w:type="dxa"/>
+          </w:tcPr>
+          <w:p>
+            <w:pPr>
+              <w:pStyle w:val="ListParagraph"/>
+              <w:ind w:left="0"/>
+              <w:rPr>
+                <w:rFonts w:ascii="Arial" w:hAnsi="Arial" w:cs="Arial"/>
+                <w:sz w:val="20"/>
+                <w:szCs w:val="20"/>
+              </w:rPr>
+            </w:pPr>
+            <w:r>
+              <w:rPr>
+                <w:rFonts w:ascii="Arial" w:hAnsi="Arial" w:cs="Arial"/>
+                <w:sz w:val="20"/>
+                <w:szCs w:val="20"/>
+              </w:rPr>
+              <w:t>12.</w:t>
+            </w:r>
+          </w:p>
+        </w:tc>
+        <w:tc>
+          <w:tcPr>
+            <w:tcW w:w="1401" w:type="dxa"/>
+          </w:tcPr>
+          <w:p>
+            <w:pPr>
+              <w:pStyle w:val="ListParagraph"/>
+              <w:ind w:left="0"/>
+              <w:rPr>
+                <w:rFonts w:ascii="Arial" w:hAnsi="Arial" w:cs="Arial"/>
+                <w:sz w:val="20"/>
+                <w:szCs w:val="20"/>
+              </w:rPr>
+            </w:pPr>
+            <w:proofErr w:type="spellStart"/>
+            <w:r>
+              <w:rPr>
+                <w:rFonts w:ascii="Arial" w:hAnsi="Arial" w:cs="Arial"/>
+                <w:sz w:val="20"/>
+                <w:szCs w:val="20"/>
+              </w:rPr>
+              <w:t>Treza</w:t>
+            </w:r>
+            <w:proofErr w:type="spellEnd"/>
+            <w:r>
+              <w:rPr>
+                <w:rFonts w:ascii="Arial" w:hAnsi="Arial" w:cs="Arial"/>
+                <w:sz w:val="20"/>
+                <w:szCs w:val="20"/>
+              </w:rPr>
+              <w:t xml:space="preserve"> </w:t>
+            </w:r>
+            <w:proofErr w:type="spellStart"/>
+            <w:r>
+              <w:rPr>
+                <w:rFonts w:ascii="Arial" w:hAnsi="Arial" w:cs="Arial"/>
+                <w:sz w:val="20"/>
+                <w:szCs w:val="20"/>
+              </w:rPr>
+              <w:t>Bawm</w:t>
+            </w:r>
+            <w:proofErr w:type="spellEnd"/>
+            <w:r>
+              <w:rPr>
+                <w:rFonts w:ascii="Arial" w:hAnsi="Arial" w:cs="Arial"/>
+                <w:sz w:val="20"/>
+                <w:szCs w:val="20"/>
+              </w:rPr>
+              <w:t xml:space="preserve"> Win</w:t>
+            </w:r>
+          </w:p>
+        </w:tc>
+        <w:tc>
+          <w:tcPr>
+            <w:tcW w:w="1114" w:type="dxa"/>
+          </w:tcPr>
+          <w:p>
+            <w:pPr>
+              <w:pStyle w:val="ListParagraph"/>
+              <w:ind w:left="0"/>
+              <w:rPr>
+                <w:rFonts w:ascii="Arial" w:hAnsi="Arial" w:cs="Arial"/>
+                <w:sz w:val="20"/>
+                <w:szCs w:val="20"/>
+              </w:rPr>
+            </w:pPr>
+            <w:r>
+              <w:rPr>
+                <w:rFonts w:ascii="Arial" w:hAnsi="Arial" w:cs="Arial"/>
+                <w:sz w:val="20"/>
+                <w:szCs w:val="20"/>
+              </w:rPr>
+              <w:t>Page 12-15</w:t>
+            </w:r>
+          </w:p>
+        </w:tc>
+        <w:tc>
+          <w:tcPr>
+            <w:tcW w:w="3279" w:type="dxa"/>
+          </w:tcPr>
+          <w:p>
+            <w:pPr>
+              <w:rPr>
+                <w:rFonts w:ascii="Arial" w:eastAsia="Arial" w:hAnsi="Arial" w:cs="Arial"/>
+                <w:sz w:val="20"/>
+                <w:szCs w:val="20"/>
+                <w:lang w:val="en-GB"/>
+              </w:rPr>
+            </w:pPr>
+            <w:r>
+              <w:rPr>
+                <w:rFonts w:ascii="Arial" w:eastAsia="Arial" w:hAnsi="Arial" w:cs="Arial"/>
+                <w:sz w:val="20"/>
+                <w:szCs w:val="20"/>
+                <w:lang w:val="en-GB"/>
+              </w:rPr>
+              <w:t xml:space="preserve">Please change general paragraph alignment to Justify. </w:t>
+            </w:r>
+            <w:r>
+              <w:rPr>
+                <w:rFonts w:ascii="Segoe UI Emoji" w:eastAsia="Segoe UI Emoji" w:hAnsi="Segoe UI Emoji" w:cs="Segoe UI Emoji"/>
+                <w:sz w:val="20"/>
+                <w:szCs w:val="20"/>
+                <w:lang w:val="en-GB"/>
+              </w:rPr>
+              <w:t>🙂</w:t>
+            </w:r>
+          </w:p>
+        </w:tc>
+        <w:tc>
+          <w:tcPr>
+            <w:tcW w:w="777" w:type="dxa"/>
+          </w:tcPr>
+          <w:p>
+            <w:pPr>
+              <w:pStyle w:val="ListParagraph"/>
+              <w:ind w:left="0"/>
+              <w:rPr>
+                <w:rFonts w:ascii="Arial" w:hAnsi="Arial" w:cs="Arial"/>
+                <w:sz w:val="20"/>
+                <w:szCs w:val="20"/>
+              </w:rPr>
+            </w:pPr>
+            <w:r>
+              <w:rPr>
+                <w:rFonts w:ascii="Arial" w:hAnsi="Arial" w:cs="Arial"/>
+                <w:sz w:val="20"/>
+                <w:szCs w:val="20"/>
+              </w:rPr>
+              <w:t>K</w:t>
+            </w:r>
+          </w:p>
+        </w:tc>
+        <w:tc>
+          <w:tcPr>
+            <w:tcW w:w="1990" w:type="dxa"/>
+          </w:tcPr>
+          <w:p>
+            <w:pPr>
+              <w:pStyle w:val="ListParagraph"/>
+              <w:ind w:left="0"/>
+              <w:rPr>
+                <w:rFonts w:ascii="Arial" w:hAnsi="Arial" w:cs="Arial"/>
+                <w:sz w:val="20"/>
+                <w:szCs w:val="20"/>
+              </w:rPr>
+            </w:pPr>
+            <w:r>
+              <w:rPr>
+                <w:rFonts w:ascii="Arial" w:hAnsi="Arial" w:cs="Arial"/>
+                <w:sz w:val="20"/>
+                <w:szCs w:val="20"/>
+              </w:rPr>
+              <w:t>Re-aligned</w:t>
+            </w:r>
           </w:p>
         </w:tc>
       </w:tr>
@@ -2678,6 +3690,10 @@
       <w:t xml:space="preserve">Page </w:t>
     </w:r>
     <w:r>
+      <w:rPr>
+        <w:rFonts w:asciiTheme="majorHAnsi" w:hAnsiTheme="majorHAnsi"/>
+        <w:noProof/>
+      </w:rPr>
       <w:fldChar w:fldCharType="begin"/>
     </w:r>
     <w:r>
@@ -2691,7 +3707,7 @@
         <w:rFonts w:asciiTheme="majorHAnsi" w:hAnsiTheme="majorHAnsi"/>
         <w:noProof/>
       </w:rPr>
-      <w:t>3</w:t>
+      <w:t>1</w:t>
     </w:r>
     <w:r>
       <w:rPr>
@@ -3136,7 +4152,7 @@
         <w:rFonts w:asciiTheme="minorHAnsi" w:eastAsiaTheme="minorEastAsia" w:hAnsiTheme="minorHAnsi" w:cstheme="minorBidi"/>
         <w:sz w:val="22"/>
         <w:szCs w:val="22"/>
-        <w:lang w:val="en-US" w:eastAsia="en-US" w:bidi="ar-SA"/>
+        <w:lang w:val="en-GB" w:eastAsia="en-GB" w:bidi="ar-SA"/>
       </w:rPr>
     </w:rPrDefault>
     <w:pPrDefault>
@@ -3606,7 +4622,7 @@
 </file>
 
 <file path=customXml/itemProps1.xml><?xml version="1.0" encoding="utf-8"?>
-<ds:datastoreItem xmlns:ds="http://schemas.openxmlformats.org/officeDocument/2006/customXml" ds:itemID="{F5274876-49EA-4839-BCBA-F3EB348499B8}">
+<ds:datastoreItem xmlns:ds="http://schemas.openxmlformats.org/officeDocument/2006/customXml" ds:itemID="{B132AFCF-4FA2-44BD-A45A-8D27F7D699C5}">
   <ds:schemaRefs>
     <ds:schemaRef ds:uri="http://schemas.openxmlformats.org/officeDocument/2006/bibliography"/>
   </ds:schemaRefs>

</xml_diff>